<commit_message>
fixed email send and updated guide.
</commit_message>
<xml_diff>
--- a/Login Program Guide.docx
+++ b/Login Program Guide.docx
@@ -10,6 +10,7 @@
           <w:docPartUnique/>
         </w:docPartObj>
       </w:sdtPr>
+      <w:sdtEndPr/>
       <w:sdtContent>
         <w:p>
           <w:r>
@@ -626,6 +627,7 @@
                                     <w:dataBinding w:prefixMappings="xmlns:ns0='http://purl.org/dc/elements/1.1/' xmlns:ns1='http://schemas.openxmlformats.org/package/2006/metadata/core-properties' " w:xpath="/ns1:coreProperties[1]/ns0:title[1]" w:storeItemID="{6C3C8BC8-F283-45AE-878A-BAB7291924A1}"/>
                                     <w:text/>
                                   </w:sdtPr>
+                                  <w:sdtEndPr/>
                                   <w:sdtContent>
                                     <w:p>
                                       <w:pPr>
@@ -664,6 +666,7 @@
                                     <w:dataBinding w:prefixMappings="xmlns:ns0='http://purl.org/dc/elements/1.1/' xmlns:ns1='http://schemas.openxmlformats.org/package/2006/metadata/core-properties' " w:xpath="/ns1:coreProperties[1]/ns0:subject[1]" w:storeItemID="{6C3C8BC8-F283-45AE-878A-BAB7291924A1}"/>
                                     <w:text/>
                                   </w:sdtPr>
+                                  <w:sdtEndPr/>
                                   <w:sdtContent>
                                     <w:p>
                                       <w:pPr>
@@ -768,6 +771,7 @@
                               <w:dataBinding w:prefixMappings="xmlns:ns0='http://purl.org/dc/elements/1.1/' xmlns:ns1='http://schemas.openxmlformats.org/package/2006/metadata/core-properties' " w:xpath="/ns1:coreProperties[1]/ns0:title[1]" w:storeItemID="{6C3C8BC8-F283-45AE-878A-BAB7291924A1}"/>
                               <w:text/>
                             </w:sdtPr>
+                            <w:sdtEndPr/>
                             <w:sdtContent>
                               <w:p>
                                 <w:pPr>
@@ -806,6 +810,7 @@
                               <w:dataBinding w:prefixMappings="xmlns:ns0='http://purl.org/dc/elements/1.1/' xmlns:ns1='http://schemas.openxmlformats.org/package/2006/metadata/core-properties' " w:xpath="/ns1:coreProperties[1]/ns0:subject[1]" w:storeItemID="{6C3C8BC8-F283-45AE-878A-BAB7291924A1}"/>
                               <w:text/>
                             </w:sdtPr>
+                            <w:sdtEndPr/>
                             <w:sdtContent>
                               <w:p>
                                 <w:pPr>
@@ -854,6 +859,11 @@
     </w:sdt>
     <w:sdt>
       <w:sdtPr>
+        <w:rPr>
+          <w:caps w:val="0"/>
+          <w:color w:val="auto"/>
+          <w:spacing w:val="0"/>
+        </w:rPr>
         <w:id w:val="-1853481979"/>
         <w:docPartObj>
           <w:docPartGallery w:val="Table of Contents"/>
@@ -864,10 +874,7 @@
         <w:rPr>
           <w:b/>
           <w:bCs/>
-          <w:caps w:val="0"/>
-          <w:noProof/>
-          <w:color w:val="auto"/>
-          <w:spacing w:val="0"/>
+          <w:noProof/>
         </w:rPr>
       </w:sdtEndPr>
       <w:sdtContent>
@@ -1823,18 +1830,29 @@
         <w:pStyle w:val="Heading3"/>
       </w:pPr>
       <w:r>
-        <w:rPr>
-          <w:noProof/>
-        </w:rPr>
         <w:lastRenderedPageBreak/>
+        <w:t>Full Report</w:t>
+      </w:r>
+    </w:p>
+    <w:p>
+      <w:pPr>
+        <w:tabs>
+          <w:tab w:val="left" w:pos="4230"/>
+        </w:tabs>
+        <w:jc w:val="both"/>
+      </w:pPr>
+      <w:r>
+        <w:rPr>
+          <w:noProof/>
+        </w:rPr>
         <w:drawing>
-          <wp:anchor distT="0" distB="0" distL="114300" distR="114300" simplePos="0" relativeHeight="251684864" behindDoc="1" locked="0" layoutInCell="1" allowOverlap="1" wp14:anchorId="539E5865" wp14:editId="73A8208E">
+          <wp:anchor distT="0" distB="0" distL="114300" distR="114300" simplePos="0" relativeHeight="251684864" behindDoc="1" locked="0" layoutInCell="1" allowOverlap="1" wp14:anchorId="539E5865" wp14:editId="20AB4D75">
             <wp:simplePos x="0" y="0"/>
             <wp:positionH relativeFrom="margin">
-              <wp:posOffset>2385060</wp:posOffset>
+              <wp:align>right</wp:align>
             </wp:positionH>
             <wp:positionV relativeFrom="paragraph">
-              <wp:posOffset>228296</wp:posOffset>
+              <wp:posOffset>67752</wp:posOffset>
             </wp:positionV>
             <wp:extent cx="3552825" cy="2456815"/>
             <wp:effectExtent l="0" t="0" r="9525" b="635"/>
@@ -1884,7 +1902,19 @@
         </w:drawing>
       </w:r>
       <w:r>
-        <w:t>Full Report</w:t>
+        <w:t xml:space="preserve">To open the full report window (below), you need to hit F9 while you have the regular reports window open. The program will then </w:t>
+      </w:r>
+      <w:r>
+        <w:t xml:space="preserve">iterate through all the </w:t>
+      </w:r>
+      <w:r>
+        <w:t>employee names and compile a report</w:t>
+      </w:r>
+      <w:r>
+        <w:t>.</w:t>
+      </w:r>
+      <w:r>
+        <w:t xml:space="preserve"> </w:t>
       </w:r>
     </w:p>
     <w:p>
@@ -1895,16 +1925,13 @@
         <w:jc w:val="both"/>
       </w:pPr>
       <w:r>
-        <w:t xml:space="preserve">To open the full report window (below), you need to hit F9 while you have the regular reports window open. The program will then </w:t>
-      </w:r>
-      <w:r>
-        <w:t xml:space="preserve">iterate through all the </w:t>
-      </w:r>
-      <w:r>
-        <w:t>employee names and compile a report</w:t>
-      </w:r>
-      <w:r>
-        <w:t>.</w:t>
+        <w:t>The total hours for each employee are displayed on the left</w:t>
+      </w:r>
+      <w:r>
+        <w:t xml:space="preserve"> Y</w:t>
+      </w:r>
+      <w:r>
+        <w:t>ou can scroll through individual reports on the right.</w:t>
       </w:r>
       <w:r>
         <w:t xml:space="preserve"> </w:t>
@@ -1917,29 +1944,6 @@
         </w:tabs>
         <w:jc w:val="both"/>
       </w:pPr>
-      <w:r>
-        <w:t>The total hours for each employee are displayed on the left</w:t>
-      </w:r>
-      <w:r>
-        <w:t xml:space="preserve"> Y</w:t>
-      </w:r>
-      <w:r>
-        <w:t>ou can scroll through individual reports on the right.</w:t>
-      </w:r>
-      <w:r>
-        <w:t xml:space="preserve"> </w:t>
-      </w:r>
-    </w:p>
-    <w:p>
-      <w:pPr>
-        <w:tabs>
-          <w:tab w:val="left" w:pos="4230"/>
-        </w:tabs>
-        <w:jc w:val="both"/>
-      </w:pPr>
-      <w:r>
-        <w:t>This program has code to send out the full report to the manager’s Yahoo email, but since there has been a security update, I do not think this is possible anymore.</w:t>
-      </w:r>
     </w:p>
     <w:p>
       <w:pPr>
@@ -2178,10 +2182,7 @@
         <w:t xml:space="preserve">First, the Initialize Data SubVI is called. </w:t>
       </w:r>
       <w:r>
-        <w:t>This SubVI creates a message queue and reads the data from the List and Display text files. LIST.txt contains a list of all the lab members that use the check-in program and Display.txt has the most recent data that is displayed on the main front panel. It contains names, status, update time, and notes. The list of names and display data are output to arrays so they can be used by the program later</w:t>
-      </w:r>
-      <w:r>
-        <w:t>. More details on this SubVI can be found in its own subsection.</w:t>
+        <w:t>This SubVI creates a message queue and reads the data from the List and Display text files. LIST.txt contains a list of all the lab members that use the check-in program and Display.txt has the most recent data that is displayed on the main front panel. It contains names, status, update time, and notes. The list of names and display data are output to arrays so they can be used by the program later. More details on this SubVI can be found in its own subsection.</w:t>
       </w:r>
     </w:p>
     <w:p>
@@ -2457,10 +2458,7 @@
         </w:drawing>
       </w:r>
       <w:r>
-        <w:t>The main part of this program is set up in a producer consumer structure with an event handling/message sending loop and a message handling loop.</w:t>
-      </w:r>
-      <w:r>
-        <w:t xml:space="preserve"> More details for each loop can be found in later sections of the guide.</w:t>
+        <w:t>The main part of this program is set up in a producer consumer structure with an event handling/message sending loop and a message handling loop. More details for each loop can be found in later sections of the guide.</w:t>
       </w:r>
     </w:p>
     <w:p>
@@ -3017,6 +3015,9 @@
         <w:jc w:val="both"/>
       </w:pPr>
       <w:r>
+        <w:rPr>
+          <w:noProof/>
+        </w:rPr>
         <w:drawing>
           <wp:anchor distT="0" distB="0" distL="114300" distR="114300" simplePos="0" relativeHeight="251696128" behindDoc="0" locked="0" layoutInCell="1" allowOverlap="1" wp14:anchorId="5BB74062" wp14:editId="2DE8E939">
             <wp:simplePos x="0" y="0"/>
@@ -3359,6 +3360,9 @@
         <w:jc w:val="both"/>
       </w:pPr>
       <w:r>
+        <w:rPr>
+          <w:noProof/>
+        </w:rPr>
         <w:drawing>
           <wp:anchor distT="0" distB="0" distL="114300" distR="114300" simplePos="0" relativeHeight="251702272" behindDoc="0" locked="0" layoutInCell="1" allowOverlap="1" wp14:anchorId="1941D24D" wp14:editId="3F38FC26">
             <wp:simplePos x="0" y="0"/>
@@ -3449,6 +3453,9 @@
         <w:jc w:val="both"/>
       </w:pPr>
       <w:r>
+        <w:rPr>
+          <w:noProof/>
+        </w:rPr>
         <w:drawing>
           <wp:anchor distT="0" distB="0" distL="114300" distR="114300" simplePos="0" relativeHeight="251701248" behindDoc="0" locked="0" layoutInCell="1" allowOverlap="1" wp14:anchorId="5ED8CD1B" wp14:editId="510E15A7">
             <wp:simplePos x="0" y="0"/>
@@ -3658,7 +3665,83 @@
         <w:jc w:val="both"/>
       </w:pPr>
       <w:r>
-        <w:t>Here, the Display.txt file is updated with the new 2D Display Array (after it is converted to a spreadsheet string). The Status, Time, Notes array from “Build Display Array” is added to the end of the employee sheet of the selected name.</w:t>
+        <w:rPr>
+          <w:noProof/>
+        </w:rPr>
+        <w:drawing>
+          <wp:anchor distT="0" distB="0" distL="114300" distR="114300" simplePos="0" relativeHeight="251703296" behindDoc="0" locked="0" layoutInCell="1" allowOverlap="1" wp14:anchorId="7C3E6F93" wp14:editId="06E466B5">
+            <wp:simplePos x="0" y="0"/>
+            <wp:positionH relativeFrom="margin">
+              <wp:align>center</wp:align>
+            </wp:positionH>
+            <wp:positionV relativeFrom="paragraph">
+              <wp:posOffset>758687</wp:posOffset>
+            </wp:positionV>
+            <wp:extent cx="5000625" cy="1335405"/>
+            <wp:effectExtent l="0" t="0" r="0" b="0"/>
+            <wp:wrapSquare wrapText="bothSides"/>
+            <wp:docPr id="5" name="Picture 5" descr="Diagram&#10;&#10;Description automatically generated"/>
+            <wp:cNvGraphicFramePr>
+              <a:graphicFrameLocks xmlns:a="http://schemas.openxmlformats.org/drawingml/2006/main" noChangeAspect="1"/>
+            </wp:cNvGraphicFramePr>
+            <a:graphic xmlns:a="http://schemas.openxmlformats.org/drawingml/2006/main">
+              <a:graphicData uri="http://schemas.openxmlformats.org/drawingml/2006/picture">
+                <pic:pic xmlns:pic="http://schemas.openxmlformats.org/drawingml/2006/picture">
+                  <pic:nvPicPr>
+                    <pic:cNvPr id="5" name="Picture 5" descr="Diagram&#10;&#10;Description automatically generated"/>
+                    <pic:cNvPicPr/>
+                  </pic:nvPicPr>
+                  <pic:blipFill rotWithShape="1">
+                    <a:blip r:embed="rId27">
+                      <a:extLst>
+                        <a:ext uri="{28A0092B-C50C-407E-A947-70E740481C1C}">
+                          <a14:useLocalDpi xmlns:a14="http://schemas.microsoft.com/office/drawing/2010/main" val="0"/>
+                        </a:ext>
+                      </a:extLst>
+                    </a:blip>
+                    <a:srcRect t="1" b="-8716"/>
+                    <a:stretch/>
+                  </pic:blipFill>
+                  <pic:spPr bwMode="auto">
+                    <a:xfrm>
+                      <a:off x="0" y="0"/>
+                      <a:ext cx="5000625" cy="1335820"/>
+                    </a:xfrm>
+                    <a:prstGeom prst="rect">
+                      <a:avLst/>
+                    </a:prstGeom>
+                    <a:ln>
+                      <a:noFill/>
+                    </a:ln>
+                    <a:extLst>
+                      <a:ext uri="{53640926-AAD7-44D8-BBD7-CCE9431645EC}">
+                        <a14:shadowObscured xmlns:a14="http://schemas.microsoft.com/office/drawing/2010/main"/>
+                      </a:ext>
+                    </a:extLst>
+                  </pic:spPr>
+                </pic:pic>
+              </a:graphicData>
+            </a:graphic>
+            <wp14:sizeRelV relativeFrom="margin">
+              <wp14:pctHeight>0</wp14:pctHeight>
+            </wp14:sizeRelV>
+          </wp:anchor>
+        </w:drawing>
+      </w:r>
+      <w:r>
+        <w:t xml:space="preserve">Here, the Display.txt file is updated with the new 2D Display Array (after it is converted to a spreadsheet string). The Status, Time, Notes array from “Build Display Array” is added to the end of the employee sheet </w:t>
+      </w:r>
+      <w:r>
+        <w:t xml:space="preserve">(text file) </w:t>
+      </w:r>
+      <w:r>
+        <w:t>of the selected name.</w:t>
+      </w:r>
+      <w:r>
+        <w:rPr>
+          <w:noProof/>
+        </w:rPr>
+        <w:t xml:space="preserve"> </w:t>
       </w:r>
     </w:p>
     <w:p>
@@ -3667,6 +3750,25 @@
       </w:pPr>
       <w:bookmarkStart w:id="8" w:name="_Toc80003536"/>
       <w:r>
+        <w:t>Note</w:t>
+      </w:r>
+    </w:p>
+    <w:p>
+      <w:pPr>
+        <w:jc w:val="both"/>
+      </w:pPr>
+      <w:r>
+        <w:t xml:space="preserve">This case is almost exactly the same as the Update case. The main difference here is that the </w:t>
+      </w:r>
+      <w:r>
+        <w:t>updated display and status information is not saved. This is so these inputs are not read in when running reports.</w:t>
+      </w:r>
+    </w:p>
+    <w:p>
+      <w:pPr>
+        <w:pStyle w:val="Heading4"/>
+      </w:pPr>
+      <w:r>
         <w:t>Report</w:t>
       </w:r>
       <w:bookmarkEnd w:id="8"/>
@@ -3676,22 +3778,108 @@
         <w:jc w:val="both"/>
       </w:pPr>
       <w:r>
-        <w:t>The report case (opened after the user click the Reports button) simply opens up the “File Hour Report” SubVI. There is another text file (Emails.txt) that contains each employee name and their email address. The first part of this SubVI opens this file and separates out the names and addresses into two 1D arrays.</w:t>
-      </w:r>
-    </w:p>
-    <w:p>
-      <w:pPr>
-        <w:jc w:val="both"/>
+        <w:drawing>
+          <wp:anchor distT="0" distB="0" distL="114300" distR="114300" simplePos="0" relativeHeight="251704320" behindDoc="0" locked="0" layoutInCell="1" allowOverlap="1" wp14:anchorId="477EF151" wp14:editId="4827EC8F">
+            <wp:simplePos x="0" y="0"/>
+            <wp:positionH relativeFrom="margin">
+              <wp:align>right</wp:align>
+            </wp:positionH>
+            <wp:positionV relativeFrom="paragraph">
+              <wp:posOffset>510292</wp:posOffset>
+            </wp:positionV>
+            <wp:extent cx="5943600" cy="2828290"/>
+            <wp:effectExtent l="0" t="0" r="0" b="0"/>
+            <wp:wrapSquare wrapText="bothSides"/>
+            <wp:docPr id="9" name="Picture 9" descr="Text&#10;&#10;Description automatically generated"/>
+            <wp:cNvGraphicFramePr>
+              <a:graphicFrameLocks xmlns:a="http://schemas.openxmlformats.org/drawingml/2006/main" noChangeAspect="1"/>
+            </wp:cNvGraphicFramePr>
+            <a:graphic xmlns:a="http://schemas.openxmlformats.org/drawingml/2006/main">
+              <a:graphicData uri="http://schemas.openxmlformats.org/drawingml/2006/picture">
+                <pic:pic xmlns:pic="http://schemas.openxmlformats.org/drawingml/2006/picture">
+                  <pic:nvPicPr>
+                    <pic:cNvPr id="9" name="Picture 9" descr="Text&#10;&#10;Description automatically generated"/>
+                    <pic:cNvPicPr/>
+                  </pic:nvPicPr>
+                  <pic:blipFill>
+                    <a:blip r:embed="rId28">
+                      <a:extLst>
+                        <a:ext uri="{28A0092B-C50C-407E-A947-70E740481C1C}">
+                          <a14:useLocalDpi xmlns:a14="http://schemas.microsoft.com/office/drawing/2010/main" val="0"/>
+                        </a:ext>
+                      </a:extLst>
+                    </a:blip>
+                    <a:stretch>
+                      <a:fillRect/>
+                    </a:stretch>
+                  </pic:blipFill>
+                  <pic:spPr>
+                    <a:xfrm>
+                      <a:off x="0" y="0"/>
+                      <a:ext cx="5943600" cy="2828290"/>
+                    </a:xfrm>
+                    <a:prstGeom prst="rect">
+                      <a:avLst/>
+                    </a:prstGeom>
+                  </pic:spPr>
+                </pic:pic>
+              </a:graphicData>
+            </a:graphic>
+          </wp:anchor>
+        </w:drawing>
+      </w:r>
+      <w:r>
+        <w:t>The report case simply opens up the “File Hour Report” SubVI. The first part of this SubVI opens</w:t>
+      </w:r>
+      <w:r>
+        <w:t xml:space="preserve"> the Emails.txt</w:t>
+      </w:r>
+      <w:r>
+        <w:t xml:space="preserve"> file and separates out the names and addresses into two 1D arrays.</w:t>
+      </w:r>
+    </w:p>
+    <w:p>
+      <w:pPr>
+        <w:jc w:val="both"/>
+        <w:rPr>
+          <w:noProof/>
+        </w:rPr>
       </w:pPr>
       <w:r>
         <w:t>The rest of the program is set up in a state machine layout. The cases that it works through are “Wait”, “Search”, “Email”, “Exit”, and “Full Report.”</w:t>
       </w:r>
-    </w:p>
-    <w:p>
-      <w:pPr>
-        <w:pStyle w:val="Heading4"/>
-      </w:pPr>
-      <w:r>
+      <w:r>
+        <w:rPr>
+          <w:noProof/>
+        </w:rPr>
+        <w:t xml:space="preserve"> </w:t>
+      </w:r>
+      <w:r>
+        <w:rPr>
+          <w:noProof/>
+        </w:rPr>
+        <w:t>Details for each case can be found in the following subsections.</w:t>
+      </w:r>
+    </w:p>
+    <w:p>
+      <w:pPr>
+        <w:rPr>
+          <w:noProof/>
+        </w:rPr>
+      </w:pPr>
+      <w:r>
+        <w:rPr>
+          <w:noProof/>
+        </w:rPr>
+        <w:br w:type="page"/>
+      </w:r>
+    </w:p>
+    <w:p>
+      <w:pPr>
+        <w:pStyle w:val="Heading5"/>
+      </w:pPr>
+      <w:r>
+        <w:lastRenderedPageBreak/>
         <w:t>Wait</w:t>
       </w:r>
     </w:p>
@@ -3700,6 +3888,60 @@
         <w:jc w:val="both"/>
       </w:pPr>
       <w:r>
+        <w:rPr>
+          <w:noProof/>
+        </w:rPr>
+        <w:drawing>
+          <wp:anchor distT="0" distB="0" distL="114300" distR="114300" simplePos="0" relativeHeight="251705344" behindDoc="0" locked="0" layoutInCell="1" allowOverlap="1" wp14:anchorId="7ED89DE3" wp14:editId="234B0FA4">
+            <wp:simplePos x="0" y="0"/>
+            <wp:positionH relativeFrom="margin">
+              <wp:align>left</wp:align>
+            </wp:positionH>
+            <wp:positionV relativeFrom="paragraph">
+              <wp:posOffset>74654</wp:posOffset>
+            </wp:positionV>
+            <wp:extent cx="3190875" cy="1981200"/>
+            <wp:effectExtent l="0" t="0" r="9525" b="0"/>
+            <wp:wrapSquare wrapText="bothSides"/>
+            <wp:docPr id="10" name="Picture 10" descr="Text&#10;&#10;Description automatically generated"/>
+            <wp:cNvGraphicFramePr>
+              <a:graphicFrameLocks xmlns:a="http://schemas.openxmlformats.org/drawingml/2006/main" noChangeAspect="1"/>
+            </wp:cNvGraphicFramePr>
+            <a:graphic xmlns:a="http://schemas.openxmlformats.org/drawingml/2006/main">
+              <a:graphicData uri="http://schemas.openxmlformats.org/drawingml/2006/picture">
+                <pic:pic xmlns:pic="http://schemas.openxmlformats.org/drawingml/2006/picture">
+                  <pic:nvPicPr>
+                    <pic:cNvPr id="10" name="Picture 10" descr="Text&#10;&#10;Description automatically generated"/>
+                    <pic:cNvPicPr/>
+                  </pic:nvPicPr>
+                  <pic:blipFill>
+                    <a:blip r:embed="rId29">
+                      <a:extLst>
+                        <a:ext uri="{28A0092B-C50C-407E-A947-70E740481C1C}">
+                          <a14:useLocalDpi xmlns:a14="http://schemas.microsoft.com/office/drawing/2010/main" val="0"/>
+                        </a:ext>
+                      </a:extLst>
+                    </a:blip>
+                    <a:stretch>
+                      <a:fillRect/>
+                    </a:stretch>
+                  </pic:blipFill>
+                  <pic:spPr>
+                    <a:xfrm>
+                      <a:off x="0" y="0"/>
+                      <a:ext cx="3190875" cy="1981200"/>
+                    </a:xfrm>
+                    <a:prstGeom prst="rect">
+                      <a:avLst/>
+                    </a:prstGeom>
+                  </pic:spPr>
+                </pic:pic>
+              </a:graphicData>
+            </a:graphic>
+          </wp:anchor>
+        </w:drawing>
+      </w:r>
+      <w:r>
         <w:t>This default case contains an event structure that handles button presses for each of the buttons on the front panel (Search, Email Report, Done) as well as a case for if F9 is pressed.</w:t>
       </w:r>
     </w:p>
@@ -3713,7 +3955,18 @@
     </w:p>
     <w:p>
       <w:pPr>
-        <w:pStyle w:val="Heading4"/>
+        <w:jc w:val="both"/>
+      </w:pPr>
+      <w:r>
+        <w:t xml:space="preserve">There is also a timeout case that triggers if no user input is detected for 6 minutes (360,000 msec). A small window will pop-up asking if the user is still there. If no one presses the button on the pop-up, the </w:t>
+      </w:r>
+      <w:r>
+        <w:t>reports window will be closed.</w:t>
+      </w:r>
+    </w:p>
+    <w:p>
+      <w:pPr>
+        <w:pStyle w:val="Heading5"/>
       </w:pPr>
       <w:r>
         <w:t>Search</w:t>
@@ -3724,39 +3977,270 @@
         <w:jc w:val="both"/>
       </w:pPr>
       <w:r>
+        <w:drawing>
+          <wp:anchor distT="0" distB="0" distL="114300" distR="114300" simplePos="0" relativeHeight="251706368" behindDoc="0" locked="0" layoutInCell="1" allowOverlap="1" wp14:anchorId="1409A6B5" wp14:editId="7501ED36">
+            <wp:simplePos x="0" y="0"/>
+            <wp:positionH relativeFrom="margin">
+              <wp:posOffset>214685</wp:posOffset>
+            </wp:positionH>
+            <wp:positionV relativeFrom="paragraph">
+              <wp:posOffset>553969</wp:posOffset>
+            </wp:positionV>
+            <wp:extent cx="5508067" cy="1581785"/>
+            <wp:effectExtent l="0" t="0" r="0" b="0"/>
+            <wp:wrapSquare wrapText="bothSides"/>
+            <wp:docPr id="12" name="Picture 12" descr="Diagram&#10;&#10;Description automatically generated"/>
+            <wp:cNvGraphicFramePr>
+              <a:graphicFrameLocks xmlns:a="http://schemas.openxmlformats.org/drawingml/2006/main" noChangeAspect="1"/>
+            </wp:cNvGraphicFramePr>
+            <a:graphic xmlns:a="http://schemas.openxmlformats.org/drawingml/2006/main">
+              <a:graphicData uri="http://schemas.openxmlformats.org/drawingml/2006/picture">
+                <pic:pic xmlns:pic="http://schemas.openxmlformats.org/drawingml/2006/picture">
+                  <pic:nvPicPr>
+                    <pic:cNvPr id="12" name="Picture 12" descr="Diagram&#10;&#10;Description automatically generated"/>
+                    <pic:cNvPicPr/>
+                  </pic:nvPicPr>
+                  <pic:blipFill rotWithShape="1">
+                    <a:blip r:embed="rId30">
+                      <a:extLst>
+                        <a:ext uri="{28A0092B-C50C-407E-A947-70E740481C1C}">
+                          <a14:useLocalDpi xmlns:a14="http://schemas.microsoft.com/office/drawing/2010/main" val="0"/>
+                        </a:ext>
+                      </a:extLst>
+                    </a:blip>
+                    <a:srcRect t="2052" b="-4136"/>
+                    <a:stretch/>
+                  </pic:blipFill>
+                  <pic:spPr bwMode="auto">
+                    <a:xfrm>
+                      <a:off x="0" y="0"/>
+                      <a:ext cx="5509895" cy="1582310"/>
+                    </a:xfrm>
+                    <a:prstGeom prst="rect">
+                      <a:avLst/>
+                    </a:prstGeom>
+                    <a:ln>
+                      <a:noFill/>
+                    </a:ln>
+                    <a:extLst>
+                      <a:ext uri="{53640926-AAD7-44D8-BBD7-CCE9431645EC}">
+                        <a14:shadowObscured xmlns:a14="http://schemas.microsoft.com/office/drawing/2010/main"/>
+                      </a:ext>
+                    </a:extLst>
+                  </pic:spPr>
+                </pic:pic>
+              </a:graphicData>
+            </a:graphic>
+            <wp14:sizeRelH relativeFrom="margin">
+              <wp14:pctWidth>0</wp14:pctWidth>
+            </wp14:sizeRelH>
+            <wp14:sizeRelV relativeFrom="margin">
+              <wp14:pctHeight>0</wp14:pctHeight>
+            </wp14:sizeRelV>
+          </wp:anchor>
+        </w:drawing>
+      </w:r>
+      <w:r>
+        <w:t xml:space="preserve">The first part of this case, the employee sheet (text file) containing all of that employee’s check in/out timestamps is loaded and converted to a 2D array.  </w:t>
+      </w:r>
+    </w:p>
+    <w:p>
+      <w:pPr>
+        <w:jc w:val="both"/>
+      </w:pPr>
+      <w:r>
+        <w:rPr>
+          <w:noProof/>
+        </w:rPr>
+        <w:drawing>
+          <wp:anchor distT="0" distB="0" distL="114300" distR="114300" simplePos="0" relativeHeight="251707392" behindDoc="0" locked="0" layoutInCell="1" allowOverlap="1" wp14:anchorId="49CF33D3" wp14:editId="6A4EC756">
+            <wp:simplePos x="0" y="0"/>
+            <wp:positionH relativeFrom="margin">
+              <wp:align>right</wp:align>
+            </wp:positionH>
+            <wp:positionV relativeFrom="paragraph">
+              <wp:posOffset>1559560</wp:posOffset>
+            </wp:positionV>
+            <wp:extent cx="4075430" cy="1828800"/>
+            <wp:effectExtent l="0" t="0" r="1270" b="0"/>
+            <wp:wrapSquare wrapText="bothSides"/>
+            <wp:docPr id="11" name="Picture 11" descr="Diagram&#10;&#10;Description automatically generated"/>
+            <wp:cNvGraphicFramePr>
+              <a:graphicFrameLocks xmlns:a="http://schemas.openxmlformats.org/drawingml/2006/main" noChangeAspect="1"/>
+            </wp:cNvGraphicFramePr>
+            <a:graphic xmlns:a="http://schemas.openxmlformats.org/drawingml/2006/main">
+              <a:graphicData uri="http://schemas.openxmlformats.org/drawingml/2006/picture">
+                <pic:pic xmlns:pic="http://schemas.openxmlformats.org/drawingml/2006/picture">
+                  <pic:nvPicPr>
+                    <pic:cNvPr id="11" name="Picture 11" descr="Diagram&#10;&#10;Description automatically generated"/>
+                    <pic:cNvPicPr/>
+                  </pic:nvPicPr>
+                  <pic:blipFill>
+                    <a:blip r:embed="rId31">
+                      <a:extLst>
+                        <a:ext uri="{28A0092B-C50C-407E-A947-70E740481C1C}">
+                          <a14:useLocalDpi xmlns:a14="http://schemas.microsoft.com/office/drawing/2010/main" val="0"/>
+                        </a:ext>
+                      </a:extLst>
+                    </a:blip>
+                    <a:stretch>
+                      <a:fillRect/>
+                    </a:stretch>
+                  </pic:blipFill>
+                  <pic:spPr>
+                    <a:xfrm>
+                      <a:off x="0" y="0"/>
+                      <a:ext cx="4075430" cy="1828800"/>
+                    </a:xfrm>
+                    <a:prstGeom prst="rect">
+                      <a:avLst/>
+                    </a:prstGeom>
+                  </pic:spPr>
+                </pic:pic>
+              </a:graphicData>
+            </a:graphic>
+            <wp14:sizeRelH relativeFrom="margin">
+              <wp14:pctWidth>0</wp14:pctWidth>
+            </wp14:sizeRelH>
+            <wp14:sizeRelV relativeFrom="margin">
+              <wp14:pctHeight>0</wp14:pctHeight>
+            </wp14:sizeRelV>
+          </wp:anchor>
+        </w:drawing>
+      </w:r>
+      <w:r>
+        <w:t>Next, the for loop</w:t>
+      </w:r>
+      <w:r>
+        <w:t xml:space="preserve"> iterates through the times in the selected employee sheet</w:t>
+      </w:r>
+      <w:r>
+        <w:t xml:space="preserve"> text file</w:t>
+      </w:r>
+      <w:r>
+        <w:t xml:space="preserve"> and checks if the dates are in between the Start/End dates selected by the user. If they are, it adds the Time, Status, and Notes to the report.</w:t>
+      </w:r>
+      <w:r>
+        <w:rPr>
+          <w:noProof/>
+        </w:rPr>
         <w:t xml:space="preserve"> </w:t>
       </w:r>
-      <w:r>
-        <w:t xml:space="preserve">The main feature of this </w:t>
-      </w:r>
-      <w:r>
-        <w:t>SubVI is this for loop that iterates through the times in the selected employee sheet and checks if the dates are in between the Start/End dates selected by the user. If they are, it adds the Time, Status, and Notes to the report.</w:t>
-      </w:r>
-    </w:p>
-    <w:p>
-      <w:pPr>
-        <w:jc w:val="both"/>
-      </w:pPr>
-      <w:r>
-        <w:t>After the report is made, it runs through the “Hour Differences” SubVI. Here we have a for loop that iterates through each status on the report and for “Out”, “Break”, or “Lunch” status, find the time difference from the previous index in the report</w:t>
-      </w:r>
-      <w:r>
-        <w:t xml:space="preserve"> (this assumes that the previous status will be an “In” status). Once it works through the report, it sums to total differences and adds each difference to a new column in the report array. This is the final report array that is then displayed to the user.</w:t>
-      </w:r>
-    </w:p>
-    <w:p>
-      <w:pPr>
-        <w:jc w:val="both"/>
-      </w:pPr>
-    </w:p>
-    <w:p>
-      <w:pPr>
-        <w:jc w:val="both"/>
-      </w:pPr>
-    </w:p>
-    <w:p>
-      <w:pPr>
-        <w:pStyle w:val="Heading4"/>
+    </w:p>
+    <w:p>
+      <w:pPr>
+        <w:jc w:val="both"/>
+      </w:pPr>
+      <w:r>
+        <w:t xml:space="preserve">After the report is made, it runs through the “Hour Differences” SubVI. </w:t>
+      </w:r>
+      <w:r>
+        <w:t>This will be described in more detail on the next page.</w:t>
+      </w:r>
+    </w:p>
+    <w:p>
+      <w:r>
+        <w:br w:type="page"/>
+      </w:r>
+    </w:p>
+    <w:p>
+      <w:pPr>
+        <w:pStyle w:val="Heading6"/>
+      </w:pPr>
+      <w:r>
+        <w:lastRenderedPageBreak/>
+        <w:t>Hour Differences</w:t>
+      </w:r>
+    </w:p>
+    <w:p>
+      <w:pPr>
+        <w:jc w:val="both"/>
+      </w:pPr>
+      <w:r>
+        <w:rPr>
+          <w:noProof/>
+        </w:rPr>
+        <w:drawing>
+          <wp:anchor distT="0" distB="0" distL="114300" distR="114300" simplePos="0" relativeHeight="251708416" behindDoc="0" locked="0" layoutInCell="1" allowOverlap="1" wp14:anchorId="49E46100" wp14:editId="47C5C3DC">
+            <wp:simplePos x="0" y="0"/>
+            <wp:positionH relativeFrom="margin">
+              <wp:align>right</wp:align>
+            </wp:positionH>
+            <wp:positionV relativeFrom="paragraph">
+              <wp:posOffset>1116027</wp:posOffset>
+            </wp:positionV>
+            <wp:extent cx="5943600" cy="1849755"/>
+            <wp:effectExtent l="0" t="0" r="0" b="0"/>
+            <wp:wrapTopAndBottom/>
+            <wp:docPr id="13" name="Picture 13" descr="Diagram&#10;&#10;Description automatically generated"/>
+            <wp:cNvGraphicFramePr>
+              <a:graphicFrameLocks xmlns:a="http://schemas.openxmlformats.org/drawingml/2006/main" noChangeAspect="1"/>
+            </wp:cNvGraphicFramePr>
+            <a:graphic xmlns:a="http://schemas.openxmlformats.org/drawingml/2006/main">
+              <a:graphicData uri="http://schemas.openxmlformats.org/drawingml/2006/picture">
+                <pic:pic xmlns:pic="http://schemas.openxmlformats.org/drawingml/2006/picture">
+                  <pic:nvPicPr>
+                    <pic:cNvPr id="13" name="Picture 13" descr="Diagram&#10;&#10;Description automatically generated"/>
+                    <pic:cNvPicPr/>
+                  </pic:nvPicPr>
+                  <pic:blipFill>
+                    <a:blip r:embed="rId32">
+                      <a:extLst>
+                        <a:ext uri="{28A0092B-C50C-407E-A947-70E740481C1C}">
+                          <a14:useLocalDpi xmlns:a14="http://schemas.microsoft.com/office/drawing/2010/main" val="0"/>
+                        </a:ext>
+                      </a:extLst>
+                    </a:blip>
+                    <a:stretch>
+                      <a:fillRect/>
+                    </a:stretch>
+                  </pic:blipFill>
+                  <pic:spPr>
+                    <a:xfrm>
+                      <a:off x="0" y="0"/>
+                      <a:ext cx="5943600" cy="1849755"/>
+                    </a:xfrm>
+                    <a:prstGeom prst="rect">
+                      <a:avLst/>
+                    </a:prstGeom>
+                  </pic:spPr>
+                </pic:pic>
+              </a:graphicData>
+            </a:graphic>
+          </wp:anchor>
+        </w:drawing>
+      </w:r>
+      <w:r>
+        <w:t xml:space="preserve">Here we have a for loop that iterates through each status on the report </w:t>
+      </w:r>
+      <w:r>
+        <w:t>finds all those that are</w:t>
+      </w:r>
+      <w:r>
+        <w:t xml:space="preserve"> “Out”, “Break”, or “Lunch” status</w:t>
+      </w:r>
+      <w:r>
+        <w:t>es. It will then</w:t>
+      </w:r>
+      <w:r>
+        <w:t xml:space="preserve"> find the time difference from the previous index in the report</w:t>
+      </w:r>
+      <w:r>
+        <w:t xml:space="preserve"> (this assumes that the previous status will be an “In” status)</w:t>
+      </w:r>
+      <w:r>
+        <w:rPr>
+          <w:noProof/>
+        </w:rPr>
+        <w:t xml:space="preserve"> </w:t>
+      </w:r>
+      <w:r>
+        <w:t>. Once it works through the report, it sums to total differences and adds each difference to a new column in the report array. This is the final report array that is then displayed.</w:t>
+      </w:r>
+    </w:p>
+    <w:p>
+      <w:pPr>
+        <w:pStyle w:val="Heading5"/>
       </w:pPr>
       <w:r>
         <w:t xml:space="preserve">Email </w:t>
@@ -3767,22 +4251,103 @@
         <w:jc w:val="both"/>
       </w:pPr>
       <w:r>
-        <w:t>This case takes the hour report, converts it into a spreadsheet string, and uses the Send Email ExpressVI to… send the report via email. The subject of the email is “Hours Report – Total Time -&lt;HH:MM:SS&gt;”</w:t>
-      </w:r>
-    </w:p>
-    <w:p>
-      <w:pPr>
-        <w:jc w:val="both"/>
-      </w:pPr>
-      <w:r>
-        <w:lastRenderedPageBreak/>
-        <w:t>Also, if the selected name is not on the email address list, it is added through the use of the case structure shown.</w:t>
-      </w:r>
-    </w:p>
-    <w:p/>
-    <w:p>
-      <w:pPr>
-        <w:pStyle w:val="Heading4"/>
+        <w:rPr>
+          <w:noProof/>
+        </w:rPr>
+        <w:drawing>
+          <wp:anchor distT="0" distB="0" distL="114300" distR="114300" simplePos="0" relativeHeight="251709440" behindDoc="0" locked="0" layoutInCell="1" allowOverlap="1" wp14:anchorId="61DB0D32" wp14:editId="6BA35AA4">
+            <wp:simplePos x="0" y="0"/>
+            <wp:positionH relativeFrom="margin">
+              <wp:posOffset>4530725</wp:posOffset>
+            </wp:positionH>
+            <wp:positionV relativeFrom="paragraph">
+              <wp:posOffset>71120</wp:posOffset>
+            </wp:positionV>
+            <wp:extent cx="1402715" cy="1924050"/>
+            <wp:effectExtent l="0" t="0" r="6985" b="0"/>
+            <wp:wrapSquare wrapText="bothSides"/>
+            <wp:docPr id="14" name="Picture 14" descr="Diagram&#10;&#10;Description automatically generated"/>
+            <wp:cNvGraphicFramePr>
+              <a:graphicFrameLocks xmlns:a="http://schemas.openxmlformats.org/drawingml/2006/main" noChangeAspect="1"/>
+            </wp:cNvGraphicFramePr>
+            <a:graphic xmlns:a="http://schemas.openxmlformats.org/drawingml/2006/main">
+              <a:graphicData uri="http://schemas.openxmlformats.org/drawingml/2006/picture">
+                <pic:pic xmlns:pic="http://schemas.openxmlformats.org/drawingml/2006/picture">
+                  <pic:nvPicPr>
+                    <pic:cNvPr id="14" name="Picture 14" descr="Diagram&#10;&#10;Description automatically generated"/>
+                    <pic:cNvPicPr/>
+                  </pic:nvPicPr>
+                  <pic:blipFill>
+                    <a:blip r:embed="rId33">
+                      <a:extLst>
+                        <a:ext uri="{28A0092B-C50C-407E-A947-70E740481C1C}">
+                          <a14:useLocalDpi xmlns:a14="http://schemas.microsoft.com/office/drawing/2010/main" val="0"/>
+                        </a:ext>
+                      </a:extLst>
+                    </a:blip>
+                    <a:stretch>
+                      <a:fillRect/>
+                    </a:stretch>
+                  </pic:blipFill>
+                  <pic:spPr>
+                    <a:xfrm>
+                      <a:off x="0" y="0"/>
+                      <a:ext cx="1402715" cy="1924050"/>
+                    </a:xfrm>
+                    <a:prstGeom prst="rect">
+                      <a:avLst/>
+                    </a:prstGeom>
+                  </pic:spPr>
+                </pic:pic>
+              </a:graphicData>
+            </a:graphic>
+            <wp14:sizeRelH relativeFrom="margin">
+              <wp14:pctWidth>0</wp14:pctWidth>
+            </wp14:sizeRelH>
+            <wp14:sizeRelV relativeFrom="margin">
+              <wp14:pctHeight>0</wp14:pctHeight>
+            </wp14:sizeRelV>
+          </wp:anchor>
+        </w:drawing>
+      </w:r>
+      <w:r>
+        <w:t>This case takes the hour report, converts it into a spreadsheet string, and uses the Send Email Express</w:t>
+      </w:r>
+      <w:r>
+        <w:t xml:space="preserve"> </w:t>
+      </w:r>
+      <w:r>
+        <w:t>VI to send the report via email. The subject of the email is “Hours Report – Total Time -&lt;HH:MM:SS&gt;”</w:t>
+      </w:r>
+    </w:p>
+    <w:p>
+      <w:pPr>
+        <w:jc w:val="both"/>
+      </w:pPr>
+      <w:r>
+        <w:t>If</w:t>
+      </w:r>
+      <w:r>
+        <w:t xml:space="preserve"> the selected name is not on the email address list</w:t>
+      </w:r>
+      <w:r>
+        <w:t xml:space="preserve"> (search index is -1)</w:t>
+      </w:r>
+      <w:r>
+        <w:t>, it is added through the use of the case structure shown.</w:t>
+      </w:r>
+    </w:p>
+    <w:p>
+      <w:pPr>
+        <w:jc w:val="both"/>
+      </w:pPr>
+      <w:r>
+        <w:t>If there are any errors detected here, the user will be warned via the simple error handler.</w:t>
+      </w:r>
+    </w:p>
+    <w:p>
+      <w:pPr>
+        <w:pStyle w:val="Heading5"/>
       </w:pPr>
       <w:r>
         <w:t>Full Report</w:t>
@@ -3795,6 +4360,109 @@
         </w:tabs>
         <w:jc w:val="both"/>
       </w:pPr>
+      <w:r>
+        <w:t>This case uses a for loop to iterate through all of the employee names. It will open each employee’s text file containing their log in/out data then, similar to the regular report, iterate through all the times searching for those between the selected time points. The Hour Differences SubVI is used to calculate the total hours for each employee, and everything is formatted into the Full Report Dialog SubVI.</w:t>
+      </w:r>
+    </w:p>
+    <w:p>
+      <w:pPr>
+        <w:pStyle w:val="Heading6"/>
+      </w:pPr>
+      <w:r>
+        <w:t>Full Report SubVI</w:t>
+      </w:r>
+    </w:p>
+    <w:p>
+      <w:pPr>
+        <w:jc w:val="both"/>
+      </w:pPr>
+      <w:r>
+        <w:rPr>
+          <w:noProof/>
+        </w:rPr>
+        <w:drawing>
+          <wp:anchor distT="0" distB="0" distL="114300" distR="114300" simplePos="0" relativeHeight="251710464" behindDoc="0" locked="0" layoutInCell="1" allowOverlap="1" wp14:anchorId="6D32633A" wp14:editId="73076C04">
+            <wp:simplePos x="0" y="0"/>
+            <wp:positionH relativeFrom="margin">
+              <wp:align>left</wp:align>
+            </wp:positionH>
+            <wp:positionV relativeFrom="paragraph">
+              <wp:posOffset>70181</wp:posOffset>
+            </wp:positionV>
+            <wp:extent cx="2623820" cy="946785"/>
+            <wp:effectExtent l="0" t="0" r="5080" b="5715"/>
+            <wp:wrapSquare wrapText="bothSides"/>
+            <wp:docPr id="15" name="Picture 15" descr="Diagram&#10;&#10;Description automatically generated"/>
+            <wp:cNvGraphicFramePr>
+              <a:graphicFrameLocks xmlns:a="http://schemas.openxmlformats.org/drawingml/2006/main" noChangeAspect="1"/>
+            </wp:cNvGraphicFramePr>
+            <a:graphic xmlns:a="http://schemas.openxmlformats.org/drawingml/2006/main">
+              <a:graphicData uri="http://schemas.openxmlformats.org/drawingml/2006/picture">
+                <pic:pic xmlns:pic="http://schemas.openxmlformats.org/drawingml/2006/picture">
+                  <pic:nvPicPr>
+                    <pic:cNvPr id="15" name="Picture 15" descr="Diagram&#10;&#10;Description automatically generated"/>
+                    <pic:cNvPicPr/>
+                  </pic:nvPicPr>
+                  <pic:blipFill>
+                    <a:blip r:embed="rId34" cstate="print">
+                      <a:extLst>
+                        <a:ext uri="{28A0092B-C50C-407E-A947-70E740481C1C}">
+                          <a14:useLocalDpi xmlns:a14="http://schemas.microsoft.com/office/drawing/2010/main" val="0"/>
+                        </a:ext>
+                      </a:extLst>
+                    </a:blip>
+                    <a:stretch>
+                      <a:fillRect/>
+                    </a:stretch>
+                  </pic:blipFill>
+                  <pic:spPr>
+                    <a:xfrm flipV="1">
+                      <a:off x="0" y="0"/>
+                      <a:ext cx="2623820" cy="946785"/>
+                    </a:xfrm>
+                    <a:prstGeom prst="rect">
+                      <a:avLst/>
+                    </a:prstGeom>
+                  </pic:spPr>
+                </pic:pic>
+              </a:graphicData>
+            </a:graphic>
+            <wp14:sizeRelH relativeFrom="margin">
+              <wp14:pctWidth>0</wp14:pctWidth>
+            </wp14:sizeRelH>
+            <wp14:sizeRelV relativeFrom="margin">
+              <wp14:pctHeight>0</wp14:pctHeight>
+            </wp14:sizeRelV>
+          </wp:anchor>
+        </w:drawing>
+      </w:r>
+      <w:r>
+        <w:t xml:space="preserve">Here, a while loop waits for the user to </w:t>
+      </w:r>
+      <w:r>
+        <w:t xml:space="preserve">click </w:t>
+      </w:r>
+      <w:r>
+        <w:rPr>
+          <w:b/>
+          <w:bCs/>
+        </w:rPr>
+        <w:t>Okay</w:t>
+      </w:r>
+      <w:r>
+        <w:t xml:space="preserve">. Once that happens, the user is prompted to select a save location for the report. If this step is not cancelled, the report is also sent to the </w:t>
+      </w:r>
+      <w:hyperlink r:id="rId35" w:history="1">
+        <w:r>
+          <w:rPr>
+            <w:rStyle w:val="Hyperlink"/>
+          </w:rPr>
+          <w:t>jiang_voicelab@yahoo.com</w:t>
+        </w:r>
+      </w:hyperlink>
+      <w:r>
+        <w:t xml:space="preserve"> email.</w:t>
+      </w:r>
     </w:p>
     <w:p>
       <w:pPr>
@@ -3802,6 +4470,7 @@
       </w:pPr>
       <w:bookmarkStart w:id="9" w:name="_Toc80003537"/>
       <w:r>
+        <w:lastRenderedPageBreak/>
         <w:t>Edit</w:t>
       </w:r>
       <w:bookmarkEnd w:id="9"/>
@@ -3820,18 +4489,27 @@
         <w:t>now,</w:t>
       </w:r>
       <w:r>
-        <w:t xml:space="preserve"> the password is “password” because everyone else will guess “voicelab1.” If someone </w:t>
-      </w:r>
-      <w:r>
-        <w:t>enters the wrong password, they will be presented with some Donald trump inspired responses. This was for no particular reason. I just felt like it.</w:t>
-      </w:r>
-    </w:p>
-    <w:p>
-      <w:pPr>
-        <w:jc w:val="both"/>
-      </w:pPr>
-      <w:r>
-        <w:t>If the password is correct, the Admin SubVI will open. Once again, here is a state machine program structure. The states are as follows: “Set Display”, “Wait”, “Edit In/Out”, “Add Name”, “Remove Name”, “Add Input”, “Remove Input”, and “Exit.” What each of these does is pretty obvious, but we will go into some details on how each works.</w:t>
+        <w:t xml:space="preserve"> the password is “password” because everyone else will guess “voicelab1.”</w:t>
+      </w:r>
+    </w:p>
+    <w:p>
+      <w:pPr>
+        <w:jc w:val="both"/>
+      </w:pPr>
+      <w:r>
+        <w:t xml:space="preserve">If the password is correct, the Admin SubVI will open. </w:t>
+      </w:r>
+      <w:r>
+        <w:t xml:space="preserve">This SubVI is set up in </w:t>
+      </w:r>
+      <w:r>
+        <w:t>a state machine</w:t>
+      </w:r>
+      <w:r>
+        <w:t xml:space="preserve"> design pattern. T</w:t>
+      </w:r>
+      <w:r>
+        <w:t>he states are as follows: “Set Display”, “Wait”, “Edit In/Out”, “Add Name”, “Remove Name”, “Add Input”, “Remove Input”, and “Exit.” What each of these does is pretty obvious, but we will go into some details on how each works.</w:t>
       </w:r>
     </w:p>
     <w:p>
@@ -3856,7 +4534,133 @@
         <w:jc w:val="both"/>
       </w:pPr>
       <w:r>
-        <w:t>The first case called sets the display seen earlier in this section of the binder. It is also called after some other cases when updates occur. While I did name it “Set Display” it really just opens the Display.txt file and takes that data and converts it to a 2D Array.</w:t>
+        <w:drawing>
+          <wp:anchor distT="0" distB="0" distL="114300" distR="114300" simplePos="0" relativeHeight="251711488" behindDoc="0" locked="0" layoutInCell="1" allowOverlap="1" wp14:anchorId="0EDA052D" wp14:editId="749D0820">
+            <wp:simplePos x="0" y="0"/>
+            <wp:positionH relativeFrom="margin">
+              <wp:align>center</wp:align>
+            </wp:positionH>
+            <wp:positionV relativeFrom="paragraph">
+              <wp:posOffset>1117683</wp:posOffset>
+            </wp:positionV>
+            <wp:extent cx="4006850" cy="2901950"/>
+            <wp:effectExtent l="0" t="0" r="0" b="0"/>
+            <wp:wrapTopAndBottom/>
+            <wp:docPr id="16" name="Picture 16" descr="A picture containing diagram&#10;&#10;Description automatically generated"/>
+            <wp:cNvGraphicFramePr>
+              <a:graphicFrameLocks xmlns:a="http://schemas.openxmlformats.org/drawingml/2006/main" noChangeAspect="1"/>
+            </wp:cNvGraphicFramePr>
+            <a:graphic xmlns:a="http://schemas.openxmlformats.org/drawingml/2006/main">
+              <a:graphicData uri="http://schemas.openxmlformats.org/drawingml/2006/picture">
+                <pic:pic xmlns:pic="http://schemas.openxmlformats.org/drawingml/2006/picture">
+                  <pic:nvPicPr>
+                    <pic:cNvPr id="16" name="Picture 16" descr="A picture containing diagram&#10;&#10;Description automatically generated"/>
+                    <pic:cNvPicPr/>
+                  </pic:nvPicPr>
+                  <pic:blipFill>
+                    <a:blip r:embed="rId36">
+                      <a:extLst>
+                        <a:ext uri="{28A0092B-C50C-407E-A947-70E740481C1C}">
+                          <a14:useLocalDpi xmlns:a14="http://schemas.microsoft.com/office/drawing/2010/main" val="0"/>
+                        </a:ext>
+                      </a:extLst>
+                    </a:blip>
+                    <a:stretch>
+                      <a:fillRect/>
+                    </a:stretch>
+                  </pic:blipFill>
+                  <pic:spPr>
+                    <a:xfrm>
+                      <a:off x="0" y="0"/>
+                      <a:ext cx="4006850" cy="2901950"/>
+                    </a:xfrm>
+                    <a:prstGeom prst="rect">
+                      <a:avLst/>
+                    </a:prstGeom>
+                  </pic:spPr>
+                </pic:pic>
+              </a:graphicData>
+            </a:graphic>
+            <wp14:sizeRelH relativeFrom="margin">
+              <wp14:pctWidth>0</wp14:pctWidth>
+            </wp14:sizeRelH>
+            <wp14:sizeRelV relativeFrom="margin">
+              <wp14:pctHeight>0</wp14:pctHeight>
+            </wp14:sizeRelV>
+          </wp:anchor>
+        </w:drawing>
+      </w:r>
+      <w:r>
+        <w:t xml:space="preserve">The first case called sets the display seen earlier in </w:t>
+      </w:r>
+      <w:r>
+        <w:t xml:space="preserve">the front panel section of this guide. </w:t>
+      </w:r>
+      <w:r>
+        <w:t>It is also called after some other cases when updates occur. While I did name it “Set Display” it really just opens the Display.txt file and takes that data and converts it to a 2D Array.</w:t>
+      </w:r>
+      <w:r>
+        <w:t xml:space="preserve"> It also disables the </w:t>
+      </w:r>
+      <w:r>
+        <w:rPr>
+          <w:b/>
+          <w:bCs/>
+        </w:rPr>
+        <w:t>Remove</w:t>
+      </w:r>
+      <w:r>
+        <w:t xml:space="preserve">, </w:t>
+      </w:r>
+      <w:r>
+        <w:rPr>
+          <w:b/>
+          <w:bCs/>
+        </w:rPr>
+        <w:t>Edit In/Out</w:t>
+      </w:r>
+      <w:r>
+        <w:t xml:space="preserve">, </w:t>
+      </w:r>
+      <w:r>
+        <w:rPr>
+          <w:b/>
+          <w:bCs/>
+        </w:rPr>
+        <w:t>Status</w:t>
+      </w:r>
+      <w:r>
+        <w:t xml:space="preserve">, </w:t>
+      </w:r>
+      <w:r>
+        <w:rPr>
+          <w:b/>
+          <w:bCs/>
+        </w:rPr>
+        <w:t>Add Time</w:t>
+      </w:r>
+      <w:r>
+        <w:t xml:space="preserve">, </w:t>
+      </w:r>
+      <w:r>
+        <w:rPr>
+          <w:b/>
+          <w:bCs/>
+        </w:rPr>
+        <w:t>Remove Time</w:t>
+      </w:r>
+      <w:r>
+        <w:t xml:space="preserve">, and the </w:t>
+      </w:r>
+      <w:r>
+        <w:rPr>
+          <w:b/>
+          <w:bCs/>
+        </w:rPr>
+        <w:t>Select Time to Add</w:t>
+      </w:r>
+      <w:r>
+        <w:t xml:space="preserve"> controls.</w:t>
       </w:r>
     </w:p>
     <w:p>
@@ -3872,13 +4676,94 @@
         <w:jc w:val="both"/>
       </w:pPr>
       <w:r>
+        <w:rPr>
+          <w:noProof/>
+        </w:rPr>
+        <w:drawing>
+          <wp:anchor distT="0" distB="0" distL="114300" distR="114300" simplePos="0" relativeHeight="251712512" behindDoc="0" locked="0" layoutInCell="1" allowOverlap="1" wp14:anchorId="59497CCC" wp14:editId="14DB5B15">
+            <wp:simplePos x="0" y="0"/>
+            <wp:positionH relativeFrom="margin">
+              <wp:align>right</wp:align>
+            </wp:positionH>
+            <wp:positionV relativeFrom="paragraph">
+              <wp:posOffset>65156</wp:posOffset>
+            </wp:positionV>
+            <wp:extent cx="3583305" cy="1826895"/>
+            <wp:effectExtent l="0" t="0" r="0" b="1905"/>
+            <wp:wrapSquare wrapText="bothSides"/>
+            <wp:docPr id="17" name="Picture 17" descr="Graphical user interface, text, application&#10;&#10;Description automatically generated"/>
+            <wp:cNvGraphicFramePr>
+              <a:graphicFrameLocks xmlns:a="http://schemas.openxmlformats.org/drawingml/2006/main" noChangeAspect="1"/>
+            </wp:cNvGraphicFramePr>
+            <a:graphic xmlns:a="http://schemas.openxmlformats.org/drawingml/2006/main">
+              <a:graphicData uri="http://schemas.openxmlformats.org/drawingml/2006/picture">
+                <pic:pic xmlns:pic="http://schemas.openxmlformats.org/drawingml/2006/picture">
+                  <pic:nvPicPr>
+                    <pic:cNvPr id="17" name="Picture 17" descr="Graphical user interface, text, application&#10;&#10;Description automatically generated"/>
+                    <pic:cNvPicPr/>
+                  </pic:nvPicPr>
+                  <pic:blipFill rotWithShape="1">
+                    <a:blip r:embed="rId37">
+                      <a:extLst>
+                        <a:ext uri="{28A0092B-C50C-407E-A947-70E740481C1C}">
+                          <a14:useLocalDpi xmlns:a14="http://schemas.microsoft.com/office/drawing/2010/main" val="0"/>
+                        </a:ext>
+                      </a:extLst>
+                    </a:blip>
+                    <a:srcRect l="39331"/>
+                    <a:stretch/>
+                  </pic:blipFill>
+                  <pic:spPr bwMode="auto">
+                    <a:xfrm>
+                      <a:off x="0" y="0"/>
+                      <a:ext cx="3583305" cy="1826895"/>
+                    </a:xfrm>
+                    <a:prstGeom prst="rect">
+                      <a:avLst/>
+                    </a:prstGeom>
+                    <a:ln>
+                      <a:noFill/>
+                    </a:ln>
+                    <a:extLst>
+                      <a:ext uri="{53640926-AAD7-44D8-BBD7-CCE9431645EC}">
+                        <a14:shadowObscured xmlns:a14="http://schemas.microsoft.com/office/drawing/2010/main"/>
+                      </a:ext>
+                    </a:extLst>
+                  </pic:spPr>
+                </pic:pic>
+              </a:graphicData>
+            </a:graphic>
+            <wp14:sizeRelH relativeFrom="margin">
+              <wp14:pctWidth>0</wp14:pctWidth>
+            </wp14:sizeRelH>
+            <wp14:sizeRelV relativeFrom="margin">
+              <wp14:pctHeight>0</wp14:pctHeight>
+            </wp14:sizeRelV>
+          </wp:anchor>
+        </w:drawing>
+      </w:r>
+      <w:r>
         <w:t xml:space="preserve">Here we find an </w:t>
       </w:r>
       <w:r>
-        <w:t>event structure. It handles the clicks for all of the buttons. It also has the Mouse Up case (shown) that updates the Active</w:t>
-      </w:r>
-      <w:r>
-        <w:t xml:space="preserve">Cell property. This is important for </w:t>
+        <w:t>event structure</w:t>
+      </w:r>
+      <w:r>
+        <w:t xml:space="preserve">. It responds to what the user presses in the front panel. There is a response for each button and other inputs. </w:t>
+      </w:r>
+      <w:r>
+        <w:t xml:space="preserve">It also has the Mouse Up case that updates the </w:t>
+      </w:r>
+      <w:proofErr w:type="spellStart"/>
+      <w:r>
+        <w:t>Active</w:t>
+      </w:r>
+      <w:r>
+        <w:t>Cell</w:t>
+      </w:r>
+      <w:proofErr w:type="spellEnd"/>
+      <w:r>
+        <w:t xml:space="preserve"> property. This is important for </w:t>
       </w:r>
       <w:r>
         <w:t xml:space="preserve">removing inputs and the </w:t>
@@ -3898,6 +4783,211 @@
         <w:rPr>
           <w:noProof/>
         </w:rPr>
+        <w:lastRenderedPageBreak/>
+        <w:t>Here are the different button presses and events handled by this structure.</w:t>
+      </w:r>
+    </w:p>
+    <w:p>
+      <w:pPr>
+        <w:pStyle w:val="ListParagraph"/>
+        <w:numPr>
+          <w:ilvl w:val="0"/>
+          <w:numId w:val="4"/>
+        </w:numPr>
+        <w:jc w:val="both"/>
+        <w:rPr>
+          <w:noProof/>
+        </w:rPr>
+      </w:pPr>
+      <w:r>
+        <w:rPr>
+          <w:noProof/>
+        </w:rPr>
+        <w:t>Edit In/Out Button</w:t>
+      </w:r>
+    </w:p>
+    <w:p>
+      <w:pPr>
+        <w:pStyle w:val="ListParagraph"/>
+        <w:numPr>
+          <w:ilvl w:val="0"/>
+          <w:numId w:val="4"/>
+        </w:numPr>
+        <w:jc w:val="both"/>
+        <w:rPr>
+          <w:noProof/>
+        </w:rPr>
+      </w:pPr>
+      <w:r>
+        <w:rPr>
+          <w:noProof/>
+        </w:rPr>
+        <w:t>Okay Button</w:t>
+      </w:r>
+    </w:p>
+    <w:p>
+      <w:pPr>
+        <w:pStyle w:val="ListParagraph"/>
+        <w:numPr>
+          <w:ilvl w:val="0"/>
+          <w:numId w:val="4"/>
+        </w:numPr>
+        <w:jc w:val="both"/>
+        <w:rPr>
+          <w:noProof/>
+        </w:rPr>
+      </w:pPr>
+      <w:r>
+        <w:rPr>
+          <w:noProof/>
+        </w:rPr>
+        <w:t>Employee Hours Display</w:t>
+      </w:r>
+    </w:p>
+    <w:p>
+      <w:pPr>
+        <w:pStyle w:val="ListParagraph"/>
+        <w:numPr>
+          <w:ilvl w:val="0"/>
+          <w:numId w:val="4"/>
+        </w:numPr>
+        <w:jc w:val="both"/>
+        <w:rPr>
+          <w:noProof/>
+        </w:rPr>
+      </w:pPr>
+      <w:r>
+        <w:rPr>
+          <w:noProof/>
+        </w:rPr>
+        <w:t>Add Button</w:t>
+      </w:r>
+    </w:p>
+    <w:p>
+      <w:pPr>
+        <w:pStyle w:val="ListParagraph"/>
+        <w:numPr>
+          <w:ilvl w:val="0"/>
+          <w:numId w:val="4"/>
+        </w:numPr>
+        <w:jc w:val="both"/>
+        <w:rPr>
+          <w:noProof/>
+        </w:rPr>
+      </w:pPr>
+      <w:r>
+        <w:rPr>
+          <w:noProof/>
+        </w:rPr>
+        <w:t>Remove Button</w:t>
+      </w:r>
+    </w:p>
+    <w:p>
+      <w:pPr>
+        <w:pStyle w:val="ListParagraph"/>
+        <w:numPr>
+          <w:ilvl w:val="0"/>
+          <w:numId w:val="4"/>
+        </w:numPr>
+        <w:jc w:val="both"/>
+        <w:rPr>
+          <w:noProof/>
+        </w:rPr>
+      </w:pPr>
+      <w:r>
+        <w:rPr>
+          <w:noProof/>
+        </w:rPr>
+        <w:t>Remove Time</w:t>
+      </w:r>
+    </w:p>
+    <w:p>
+      <w:pPr>
+        <w:pStyle w:val="ListParagraph"/>
+        <w:numPr>
+          <w:ilvl w:val="0"/>
+          <w:numId w:val="4"/>
+        </w:numPr>
+        <w:jc w:val="both"/>
+        <w:rPr>
+          <w:noProof/>
+        </w:rPr>
+      </w:pPr>
+      <w:r>
+        <w:rPr>
+          <w:noProof/>
+        </w:rPr>
+        <w:t>Status Drop-Down</w:t>
+      </w:r>
+    </w:p>
+    <w:p>
+      <w:pPr>
+        <w:pStyle w:val="ListParagraph"/>
+        <w:numPr>
+          <w:ilvl w:val="0"/>
+          <w:numId w:val="4"/>
+        </w:numPr>
+        <w:jc w:val="both"/>
+        <w:rPr>
+          <w:noProof/>
+        </w:rPr>
+      </w:pPr>
+      <w:r>
+        <w:rPr>
+          <w:noProof/>
+        </w:rPr>
+        <w:t>Select Emloyee Drop-Down</w:t>
+      </w:r>
+    </w:p>
+    <w:p>
+      <w:pPr>
+        <w:pStyle w:val="ListParagraph"/>
+        <w:numPr>
+          <w:ilvl w:val="0"/>
+          <w:numId w:val="4"/>
+        </w:numPr>
+        <w:jc w:val="both"/>
+        <w:rPr>
+          <w:noProof/>
+        </w:rPr>
+      </w:pPr>
+      <w:r>
+        <w:rPr>
+          <w:noProof/>
+        </w:rPr>
+        <w:t>Add Time</w:t>
+      </w:r>
+    </w:p>
+    <w:p>
+      <w:pPr>
+        <w:pStyle w:val="ListParagraph"/>
+        <w:numPr>
+          <w:ilvl w:val="0"/>
+          <w:numId w:val="4"/>
+        </w:numPr>
+        <w:jc w:val="both"/>
+        <w:rPr>
+          <w:noProof/>
+        </w:rPr>
+      </w:pPr>
+      <w:r>
+        <w:rPr>
+          <w:noProof/>
+        </w:rPr>
+        <w:t>Select Name Drop-Down</w:t>
+      </w:r>
+    </w:p>
+    <w:p>
+      <w:pPr>
+        <w:jc w:val="both"/>
+        <w:rPr>
+          <w:noProof/>
+        </w:rPr>
+      </w:pPr>
+      <w:r>
+        <w:rPr>
+          <w:noProof/>
+        </w:rPr>
         <w:t>When the user selects a cell on the spreasheet found on the front panel, the “Employee Hours” case is triggered and the ActiveCell proptery is updated. This loop is constantly updating Selected Time Stamp string. This is just the second column (</w:t>
       </w:r>
       <w:r>
@@ -3923,6 +5013,14 @@
     </w:p>
     <w:p>
       <w:pPr>
+        <w:jc w:val="both"/>
+        <w:rPr>
+          <w:noProof/>
+        </w:rPr>
+      </w:pPr>
+    </w:p>
+    <w:p>
+      <w:pPr>
         <w:pStyle w:val="Heading5"/>
       </w:pPr>
       <w:r>
@@ -3948,8 +5046,64 @@
         <w:jc w:val="both"/>
       </w:pPr>
       <w:r>
+        <w:t>This array is flipped before the front panel indicator is updated so that it shows the most recent times first.</w:t>
+      </w:r>
+    </w:p>
+    <w:p>
+      <w:pPr>
+        <w:pStyle w:val="Heading5"/>
+      </w:pPr>
+      <w:r>
+        <w:t>Add Name</w:t>
+      </w:r>
+    </w:p>
+    <w:p>
+      <w:pPr>
+        <w:jc w:val="both"/>
+      </w:pPr>
+      <w:r>
+        <w:t>After a name is typed into the string control and the Add button is pressed, this case will add that name to the LIST.txt and Display.txt files. This is done by adding a new array for that employee to the Display and List arrays, then re-sorting them to be in alphabetical order. A new employee sheet is also created.</w:t>
+      </w:r>
+    </w:p>
+    <w:p>
+      <w:pPr>
+        <w:pStyle w:val="Heading5"/>
+      </w:pPr>
+      <w:r>
+        <w:t>Remove Name</w:t>
+      </w:r>
+    </w:p>
+    <w:p>
+      <w:pPr>
+        <w:jc w:val="both"/>
+      </w:pPr>
+      <w:r>
+        <w:t xml:space="preserve">When an employee leaves, use this case to remove them from the LIST.txt and Display.txt files. Using Search 1D Array functions, we can find the index of the selected name and remove the entire row from each 2D array. </w:t>
+      </w:r>
+    </w:p>
+    <w:p>
+      <w:pPr>
+        <w:pStyle w:val="Heading5"/>
+      </w:pPr>
+      <w:r>
+        <w:t>Add Input</w:t>
+      </w:r>
+    </w:p>
+    <w:p>
+      <w:pPr>
+        <w:jc w:val="both"/>
+      </w:pPr>
+      <w:r>
         <w:lastRenderedPageBreak/>
-        <w:t>This array is flipped before the front panel indicator is updated so that it shows the most recent times first.</w:t>
+        <w:t xml:space="preserve">If an employee forgets to check in or out, the admin can add a time and status to their employee sheet. The 2D Hours Array is flipped so new additions are added to the end of the sheet. I currently do not have a sorter for the hours </w:t>
+      </w:r>
+      <w:proofErr w:type="gramStart"/>
+      <w:r>
+        <w:t>sheet</w:t>
+      </w:r>
+      <w:proofErr w:type="gramEnd"/>
+      <w:r>
+        <w:t xml:space="preserve"> but it is not needed since all of the hours are searched through when making reports.</w:t>
       </w:r>
     </w:p>
     <w:p>
@@ -3957,60 +5111,20 @@
         <w:pStyle w:val="Heading5"/>
       </w:pPr>
       <w:r>
-        <w:t>Add Name</w:t>
-      </w:r>
-    </w:p>
-    <w:p>
-      <w:pPr>
-        <w:jc w:val="both"/>
-      </w:pPr>
-      <w:r>
-        <w:t>After a name is typed into the string control and the Add button is pressed, this case will add that name to the LIST.txt and Display.txt files. This is done by adding a new array for that employee to the Display and List arrays, then re-sorting them to be in alphabetical order. A new employee sheet is also created.</w:t>
-      </w:r>
-    </w:p>
-    <w:p>
-      <w:pPr>
-        <w:pStyle w:val="Heading5"/>
-      </w:pPr>
-      <w:r>
-        <w:t>Remove Name</w:t>
-      </w:r>
-    </w:p>
-    <w:p>
-      <w:pPr>
-        <w:jc w:val="both"/>
-      </w:pPr>
-      <w:r>
-        <w:t xml:space="preserve">When an employee leaves, use this case to remove them from the LIST.txt and Display.txt files. Using Search 1D Array functions, we can find the index of the selected name and remove the entire row from each 2D array. </w:t>
-      </w:r>
-    </w:p>
-    <w:p>
-      <w:pPr>
-        <w:pStyle w:val="Heading5"/>
-      </w:pPr>
-      <w:r>
-        <w:t>Add Input</w:t>
-      </w:r>
-    </w:p>
-    <w:p>
-      <w:pPr>
-        <w:jc w:val="both"/>
-      </w:pPr>
-      <w:r>
-        <w:t>If an employee forgets to check in or out, the admin can add a time and status to their employee sheet. The 2D Hours Array is flipped so new additions are added to the end of the sheet. I currently do not have a sorter for the hours sheet but it is not needed since all of the hours are searched through when making reports.</w:t>
-      </w:r>
-    </w:p>
-    <w:p>
-      <w:pPr>
-        <w:pStyle w:val="Heading5"/>
-      </w:pPr>
-      <w:r>
         <w:t>Remove Input</w:t>
       </w:r>
     </w:p>
     <w:p>
       <w:r>
-        <w:t xml:space="preserve">Using the ActiveCell row and value, </w:t>
+        <w:t xml:space="preserve">Using the </w:t>
+      </w:r>
+      <w:proofErr w:type="spellStart"/>
+      <w:r>
+        <w:t>ActiveCell</w:t>
+      </w:r>
+      <w:proofErr w:type="spellEnd"/>
+      <w:r>
+        <w:t xml:space="preserve"> row and value, </w:t>
       </w:r>
       <w:r>
         <w:t>the row of the selected timestamp is removed from the array. The employee sheet is updated with this new data.</w:t>
@@ -4082,6 +5196,119 @@
 <file path=word/numbering.xml><?xml version="1.0" encoding="utf-8"?>
 <w:numbering xmlns:wpc="http://schemas.microsoft.com/office/word/2010/wordprocessingCanvas" xmlns:cx="http://schemas.microsoft.com/office/drawing/2014/chartex" xmlns:cx1="http://schemas.microsoft.com/office/drawing/2015/9/8/chartex" xmlns:cx2="http://schemas.microsoft.com/office/drawing/2015/10/21/chartex" xmlns:cx3="http://schemas.microsoft.com/office/drawing/2016/5/9/chartex" xmlns:cx4="http://schemas.microsoft.com/office/drawing/2016/5/10/chartex" xmlns:cx5="http://schemas.microsoft.com/office/drawing/2016/5/11/chartex" xmlns:cx6="http://schemas.microsoft.com/office/drawing/2016/5/12/chartex" xmlns:cx7="http://schemas.microsoft.com/office/drawing/2016/5/13/chartex" xmlns:cx8="http://schemas.microsoft.com/office/drawing/2016/5/14/chartex" xmlns:mc="http://schemas.openxmlformats.org/markup-compatibility/2006" xmlns:aink="http://schemas.microsoft.com/office/drawing/2016/ink" xmlns:am3d="http://schemas.microsoft.com/office/drawing/2017/model3d" xmlns:o="urn:schemas-microsoft-com:office:office" xmlns:r="http://schemas.openxmlformats.org/officeDocument/2006/relationships" xmlns:m="http://schemas.openxmlformats.org/officeDocument/2006/math" xmlns:v="urn:schemas-microsoft-com:vml" xmlns:wp14="http://schemas.microsoft.com/office/word/2010/wordprocessingDrawing" xmlns:wp="http://schemas.openxmlformats.org/drawingml/2006/wordprocessingDrawing" xmlns:w10="urn:schemas-microsoft-com:office:word" xmlns:w="http://schemas.openxmlformats.org/wordprocessingml/2006/main" xmlns:w14="http://schemas.microsoft.com/office/word/2010/wordml" xmlns:w15="http://schemas.microsoft.com/office/word/2012/wordml" xmlns:w16cex="http://schemas.microsoft.com/office/word/2018/wordml/cex" xmlns:w16cid="http://schemas.microsoft.com/office/word/2016/wordml/cid" xmlns:w16="http://schemas.microsoft.com/office/word/2018/wordml" xmlns:w16sdtdh="http://schemas.microsoft.com/office/word/2020/wordml/sdtdatahash" xmlns:w16se="http://schemas.microsoft.com/office/word/2015/wordml/symex" xmlns:wpg="http://schemas.microsoft.com/office/word/2010/wordprocessingGroup" xmlns:wpi="http://schemas.microsoft.com/office/word/2010/wordprocessingInk" xmlns:wne="http://schemas.microsoft.com/office/word/2006/wordml" xmlns:wps="http://schemas.microsoft.com/office/word/2010/wordprocessingShape" mc:Ignorable="w14 w15 w16se w16cid w16 w16cex w16sdtdh wp14">
   <w:abstractNum w:abstractNumId="0" w15:restartNumberingAfterBreak="0">
+    <w:nsid w:val="30916C28"/>
+    <w:multiLevelType w:val="hybridMultilevel"/>
+    <w:tmpl w:val="17FEF3AA"/>
+    <w:lvl w:ilvl="0" w:tplc="04090001">
+      <w:start w:val="1"/>
+      <w:numFmt w:val="bullet"/>
+      <w:lvlText w:val=""/>
+      <w:lvlJc w:val="left"/>
+      <w:pPr>
+        <w:ind w:left="720" w:hanging="360"/>
+      </w:pPr>
+      <w:rPr>
+        <w:rFonts w:ascii="Symbol" w:hAnsi="Symbol" w:hint="default"/>
+      </w:rPr>
+    </w:lvl>
+    <w:lvl w:ilvl="1" w:tplc="04090003" w:tentative="1">
+      <w:start w:val="1"/>
+      <w:numFmt w:val="bullet"/>
+      <w:lvlText w:val="o"/>
+      <w:lvlJc w:val="left"/>
+      <w:pPr>
+        <w:ind w:left="1440" w:hanging="360"/>
+      </w:pPr>
+      <w:rPr>
+        <w:rFonts w:ascii="Courier New" w:hAnsi="Courier New" w:cs="Courier New" w:hint="default"/>
+      </w:rPr>
+    </w:lvl>
+    <w:lvl w:ilvl="2" w:tplc="04090005" w:tentative="1">
+      <w:start w:val="1"/>
+      <w:numFmt w:val="bullet"/>
+      <w:lvlText w:val=""/>
+      <w:lvlJc w:val="left"/>
+      <w:pPr>
+        <w:ind w:left="2160" w:hanging="360"/>
+      </w:pPr>
+      <w:rPr>
+        <w:rFonts w:ascii="Wingdings" w:hAnsi="Wingdings" w:hint="default"/>
+      </w:rPr>
+    </w:lvl>
+    <w:lvl w:ilvl="3" w:tplc="04090001" w:tentative="1">
+      <w:start w:val="1"/>
+      <w:numFmt w:val="bullet"/>
+      <w:lvlText w:val=""/>
+      <w:lvlJc w:val="left"/>
+      <w:pPr>
+        <w:ind w:left="2880" w:hanging="360"/>
+      </w:pPr>
+      <w:rPr>
+        <w:rFonts w:ascii="Symbol" w:hAnsi="Symbol" w:hint="default"/>
+      </w:rPr>
+    </w:lvl>
+    <w:lvl w:ilvl="4" w:tplc="04090003" w:tentative="1">
+      <w:start w:val="1"/>
+      <w:numFmt w:val="bullet"/>
+      <w:lvlText w:val="o"/>
+      <w:lvlJc w:val="left"/>
+      <w:pPr>
+        <w:ind w:left="3600" w:hanging="360"/>
+      </w:pPr>
+      <w:rPr>
+        <w:rFonts w:ascii="Courier New" w:hAnsi="Courier New" w:cs="Courier New" w:hint="default"/>
+      </w:rPr>
+    </w:lvl>
+    <w:lvl w:ilvl="5" w:tplc="04090005" w:tentative="1">
+      <w:start w:val="1"/>
+      <w:numFmt w:val="bullet"/>
+      <w:lvlText w:val=""/>
+      <w:lvlJc w:val="left"/>
+      <w:pPr>
+        <w:ind w:left="4320" w:hanging="360"/>
+      </w:pPr>
+      <w:rPr>
+        <w:rFonts w:ascii="Wingdings" w:hAnsi="Wingdings" w:hint="default"/>
+      </w:rPr>
+    </w:lvl>
+    <w:lvl w:ilvl="6" w:tplc="04090001" w:tentative="1">
+      <w:start w:val="1"/>
+      <w:numFmt w:val="bullet"/>
+      <w:lvlText w:val=""/>
+      <w:lvlJc w:val="left"/>
+      <w:pPr>
+        <w:ind w:left="5040" w:hanging="360"/>
+      </w:pPr>
+      <w:rPr>
+        <w:rFonts w:ascii="Symbol" w:hAnsi="Symbol" w:hint="default"/>
+      </w:rPr>
+    </w:lvl>
+    <w:lvl w:ilvl="7" w:tplc="04090003" w:tentative="1">
+      <w:start w:val="1"/>
+      <w:numFmt w:val="bullet"/>
+      <w:lvlText w:val="o"/>
+      <w:lvlJc w:val="left"/>
+      <w:pPr>
+        <w:ind w:left="5760" w:hanging="360"/>
+      </w:pPr>
+      <w:rPr>
+        <w:rFonts w:ascii="Courier New" w:hAnsi="Courier New" w:cs="Courier New" w:hint="default"/>
+      </w:rPr>
+    </w:lvl>
+    <w:lvl w:ilvl="8" w:tplc="04090005" w:tentative="1">
+      <w:start w:val="1"/>
+      <w:numFmt w:val="bullet"/>
+      <w:lvlText w:val=""/>
+      <w:lvlJc w:val="left"/>
+      <w:pPr>
+        <w:ind w:left="6480" w:hanging="360"/>
+      </w:pPr>
+      <w:rPr>
+        <w:rFonts w:ascii="Wingdings" w:hAnsi="Wingdings" w:hint="default"/>
+      </w:rPr>
+    </w:lvl>
+  </w:abstractNum>
+  <w:abstractNum w:abstractNumId="1" w15:restartNumberingAfterBreak="0">
     <w:nsid w:val="35623C87"/>
     <w:multiLevelType w:val="hybridMultilevel"/>
     <w:tmpl w:val="7FFA2180"/>
@@ -4170,7 +5397,7 @@
       </w:pPr>
     </w:lvl>
   </w:abstractNum>
-  <w:abstractNum w:abstractNumId="1" w15:restartNumberingAfterBreak="0">
+  <w:abstractNum w:abstractNumId="2" w15:restartNumberingAfterBreak="0">
     <w:nsid w:val="60B42F32"/>
     <w:multiLevelType w:val="hybridMultilevel"/>
     <w:tmpl w:val="9342B83A"/>
@@ -4256,7 +5483,7 @@
       </w:pPr>
     </w:lvl>
   </w:abstractNum>
-  <w:abstractNum w:abstractNumId="2" w15:restartNumberingAfterBreak="0">
+  <w:abstractNum w:abstractNumId="3" w15:restartNumberingAfterBreak="0">
     <w:nsid w:val="60C403D5"/>
     <w:multiLevelType w:val="hybridMultilevel"/>
     <w:tmpl w:val="86EEB768"/>
@@ -4370,12 +5597,15 @@
     </w:lvl>
   </w:abstractNum>
   <w:num w:numId="1">
+    <w:abstractNumId w:val="3"/>
+  </w:num>
+  <w:num w:numId="2">
     <w:abstractNumId w:val="2"/>
   </w:num>
-  <w:num w:numId="2">
+  <w:num w:numId="3">
     <w:abstractNumId w:val="1"/>
   </w:num>
-  <w:num w:numId="3">
+  <w:num w:numId="4">
     <w:abstractNumId w:val="0"/>
   </w:num>
 </w:numbering>
@@ -4906,7 +6136,6 @@
     <w:next w:val="Normal"/>
     <w:link w:val="Heading6Char"/>
     <w:uiPriority w:val="9"/>
-    <w:semiHidden/>
     <w:unhideWhenUsed/>
     <w:qFormat/>
     <w:rsid w:val="002C22A7"/>
@@ -5083,7 +6312,6 @@
     <w:basedOn w:val="DefaultParagraphFont"/>
     <w:link w:val="Heading6"/>
     <w:uiPriority w:val="9"/>
-    <w:semiHidden/>
     <w:rsid w:val="002C22A7"/>
     <w:rPr>
       <w:caps/>

</xml_diff>

<commit_message>
updated guide and comments
</commit_message>
<xml_diff>
--- a/Login Program Guide.docx
+++ b/Login Program Guide.docx
@@ -627,11 +627,7 @@
                                     <w:dataBinding w:prefixMappings="xmlns:ns0='http://purl.org/dc/elements/1.1/' xmlns:ns1='http://schemas.openxmlformats.org/package/2006/metadata/core-properties' " w:xpath="/ns1:coreProperties[1]/ns0:title[1]" w:storeItemID="{6C3C8BC8-F283-45AE-878A-BAB7291924A1}"/>
                                     <w:text/>
                                   </w:sdtPr>
-                                  <w:sdtEndPr>
-                                    <w:rPr>
-                                      <w:color w:val="D9D9D9" w:themeColor="background1" w:themeShade="D9"/>
-                                    </w:rPr>
-                                  </w:sdtEndPr>
+                                  <w:sdtEndPr/>
                                   <w:sdtContent>
                                     <w:p>
                                       <w:pPr>
@@ -775,11 +771,7 @@
                               <w:dataBinding w:prefixMappings="xmlns:ns0='http://purl.org/dc/elements/1.1/' xmlns:ns1='http://schemas.openxmlformats.org/package/2006/metadata/core-properties' " w:xpath="/ns1:coreProperties[1]/ns0:title[1]" w:storeItemID="{6C3C8BC8-F283-45AE-878A-BAB7291924A1}"/>
                               <w:text/>
                             </w:sdtPr>
-                            <w:sdtEndPr>
-                              <w:rPr>
-                                <w:color w:val="D9D9D9" w:themeColor="background1" w:themeShade="D9"/>
-                              </w:rPr>
-                            </w:sdtEndPr>
+                            <w:sdtEndPr/>
                             <w:sdtContent>
                               <w:p>
                                 <w:pPr>
@@ -914,7 +906,7 @@
           <w:r>
             <w:fldChar w:fldCharType="separate"/>
           </w:r>
-          <w:hyperlink w:anchor="_Toc80091257" w:history="1">
+          <w:hyperlink w:anchor="_Toc80102919" w:history="1">
             <w:r>
               <w:rPr>
                 <w:rStyle w:val="Hyperlink"/>
@@ -941,7 +933,7 @@
                 <w:noProof/>
                 <w:webHidden/>
               </w:rPr>
-              <w:instrText xml:space="preserve"> PAGEREF _Toc80091257 \h </w:instrText>
+              <w:instrText xml:space="preserve"> PAGEREF _Toc80102919 \h </w:instrText>
             </w:r>
             <w:r>
               <w:rPr>
@@ -983,7 +975,7 @@
               <w:noProof/>
             </w:rPr>
           </w:pPr>
-          <w:hyperlink w:anchor="_Toc80091258" w:history="1">
+          <w:hyperlink w:anchor="_Toc80102920" w:history="1">
             <w:r>
               <w:rPr>
                 <w:rStyle w:val="Hyperlink"/>
@@ -1010,7 +1002,7 @@
                 <w:noProof/>
                 <w:webHidden/>
               </w:rPr>
-              <w:instrText xml:space="preserve"> PAGEREF _Toc80091258 \h </w:instrText>
+              <w:instrText xml:space="preserve"> PAGEREF _Toc80102920 \h </w:instrText>
             </w:r>
             <w:r>
               <w:rPr>
@@ -1052,7 +1044,7 @@
               <w:noProof/>
             </w:rPr>
           </w:pPr>
-          <w:hyperlink w:anchor="_Toc80091259" w:history="1">
+          <w:hyperlink w:anchor="_Toc80102921" w:history="1">
             <w:r>
               <w:rPr>
                 <w:rStyle w:val="Hyperlink"/>
@@ -1079,7 +1071,7 @@
                 <w:noProof/>
                 <w:webHidden/>
               </w:rPr>
-              <w:instrText xml:space="preserve"> PAGEREF _Toc80091259 \h </w:instrText>
+              <w:instrText xml:space="preserve"> PAGEREF _Toc80102921 \h </w:instrText>
             </w:r>
             <w:r>
               <w:rPr>
@@ -1121,7 +1113,7 @@
               <w:noProof/>
             </w:rPr>
           </w:pPr>
-          <w:hyperlink w:anchor="_Toc80091260" w:history="1">
+          <w:hyperlink w:anchor="_Toc80102922" w:history="1">
             <w:r>
               <w:rPr>
                 <w:rStyle w:val="Hyperlink"/>
@@ -1148,7 +1140,7 @@
                 <w:noProof/>
                 <w:webHidden/>
               </w:rPr>
-              <w:instrText xml:space="preserve"> PAGEREF _Toc80091260 \h </w:instrText>
+              <w:instrText xml:space="preserve"> PAGEREF _Toc80102922 \h </w:instrText>
             </w:r>
             <w:r>
               <w:rPr>
@@ -1190,7 +1182,7 @@
               <w:noProof/>
             </w:rPr>
           </w:pPr>
-          <w:hyperlink w:anchor="_Toc80091261" w:history="1">
+          <w:hyperlink w:anchor="_Toc80102923" w:history="1">
             <w:r>
               <w:rPr>
                 <w:rStyle w:val="Hyperlink"/>
@@ -1217,7 +1209,7 @@
                 <w:noProof/>
                 <w:webHidden/>
               </w:rPr>
-              <w:instrText xml:space="preserve"> PAGEREF _Toc80091261 \h </w:instrText>
+              <w:instrText xml:space="preserve"> PAGEREF _Toc80102923 \h </w:instrText>
             </w:r>
             <w:r>
               <w:rPr>
@@ -1259,7 +1251,7 @@
               <w:noProof/>
             </w:rPr>
           </w:pPr>
-          <w:hyperlink w:anchor="_Toc80091262" w:history="1">
+          <w:hyperlink w:anchor="_Toc80102924" w:history="1">
             <w:r>
               <w:rPr>
                 <w:rStyle w:val="Hyperlink"/>
@@ -1286,7 +1278,7 @@
                 <w:noProof/>
                 <w:webHidden/>
               </w:rPr>
-              <w:instrText xml:space="preserve"> PAGEREF _Toc80091262 \h </w:instrText>
+              <w:instrText xml:space="preserve"> PAGEREF _Toc80102924 \h </w:instrText>
             </w:r>
             <w:r>
               <w:rPr>
@@ -1328,7 +1320,7 @@
               <w:noProof/>
             </w:rPr>
           </w:pPr>
-          <w:hyperlink w:anchor="_Toc80091263" w:history="1">
+          <w:hyperlink w:anchor="_Toc80102925" w:history="1">
             <w:r>
               <w:rPr>
                 <w:rStyle w:val="Hyperlink"/>
@@ -1355,7 +1347,7 @@
                 <w:noProof/>
                 <w:webHidden/>
               </w:rPr>
-              <w:instrText xml:space="preserve"> PAGEREF _Toc80091263 \h </w:instrText>
+              <w:instrText xml:space="preserve"> PAGEREF _Toc80102925 \h </w:instrText>
             </w:r>
             <w:r>
               <w:rPr>
@@ -1397,7 +1389,7 @@
               <w:noProof/>
             </w:rPr>
           </w:pPr>
-          <w:hyperlink w:anchor="_Toc80091264" w:history="1">
+          <w:hyperlink w:anchor="_Toc80102926" w:history="1">
             <w:r>
               <w:rPr>
                 <w:rStyle w:val="Hyperlink"/>
@@ -1424,7 +1416,7 @@
                 <w:noProof/>
                 <w:webHidden/>
               </w:rPr>
-              <w:instrText xml:space="preserve"> PAGEREF _Toc80091264 \h </w:instrText>
+              <w:instrText xml:space="preserve"> PAGEREF _Toc80102926 \h </w:instrText>
             </w:r>
             <w:r>
               <w:rPr>
@@ -1466,27 +1458,13 @@
               <w:noProof/>
             </w:rPr>
           </w:pPr>
-          <w:hyperlink w:anchor="_Toc80091265" w:history="1">
+          <w:hyperlink w:anchor="_Toc80102927" w:history="1">
             <w:r>
               <w:rPr>
                 <w:rStyle w:val="Hyperlink"/>
                 <w:noProof/>
               </w:rPr>
-              <w:t xml:space="preserve">Message </w:t>
-            </w:r>
-            <w:r>
-              <w:rPr>
-                <w:rStyle w:val="Hyperlink"/>
-                <w:noProof/>
-              </w:rPr>
-              <w:t>H</w:t>
-            </w:r>
-            <w:r>
-              <w:rPr>
-                <w:rStyle w:val="Hyperlink"/>
-                <w:noProof/>
-              </w:rPr>
-              <w:t>andling Loop</w:t>
+              <w:t>Message Handling Loop</w:t>
             </w:r>
             <w:r>
               <w:rPr>
@@ -1507,7 +1485,7 @@
                 <w:noProof/>
                 <w:webHidden/>
               </w:rPr>
-              <w:instrText xml:space="preserve"> PAGEREF _Toc80091265 \h </w:instrText>
+              <w:instrText xml:space="preserve"> PAGEREF _Toc80102927 \h </w:instrText>
             </w:r>
             <w:r>
               <w:rPr>
@@ -1567,7 +1545,7 @@
         <w:pStyle w:val="Heading1"/>
         <w:jc w:val="both"/>
       </w:pPr>
-      <w:bookmarkStart w:id="0" w:name="_Toc80091257"/>
+      <w:bookmarkStart w:id="0" w:name="_Toc80102919"/>
       <w:r>
         <w:lastRenderedPageBreak/>
         <w:t>Front Panel</w:t>
@@ -1579,7 +1557,7 @@
         <w:pStyle w:val="Heading2"/>
         <w:jc w:val="both"/>
       </w:pPr>
-      <w:bookmarkStart w:id="1" w:name="_Toc80091258"/>
+      <w:bookmarkStart w:id="1" w:name="_Toc80102920"/>
       <w:r>
         <w:t>Main Menu</w:t>
       </w:r>
@@ -1674,7 +1652,7 @@
       <w:pPr>
         <w:pStyle w:val="Heading2"/>
       </w:pPr>
-      <w:bookmarkStart w:id="2" w:name="_Toc80091259"/>
+      <w:bookmarkStart w:id="2" w:name="_Toc80102921"/>
       <w:r>
         <w:t>Reports</w:t>
       </w:r>
@@ -1782,7 +1760,7 @@
       <w:pPr>
         <w:pStyle w:val="Heading3"/>
       </w:pPr>
-      <w:bookmarkStart w:id="3" w:name="_Toc80091260"/>
+      <w:bookmarkStart w:id="3" w:name="_Toc80102922"/>
       <w:r>
         <w:lastRenderedPageBreak/>
         <w:t>Full Report</w:t>
@@ -1904,7 +1882,7 @@
       <w:pPr>
         <w:pStyle w:val="Heading2"/>
       </w:pPr>
-      <w:bookmarkStart w:id="4" w:name="_Toc80091261"/>
+      <w:bookmarkStart w:id="4" w:name="_Toc80102923"/>
       <w:r>
         <w:t>Admin</w:t>
       </w:r>
@@ -2040,7 +2018,7 @@
       <w:pPr>
         <w:pStyle w:val="Heading1"/>
       </w:pPr>
-      <w:bookmarkStart w:id="5" w:name="_Toc80091262"/>
+      <w:bookmarkStart w:id="5" w:name="_Toc80102924"/>
       <w:r>
         <w:lastRenderedPageBreak/>
         <w:t>B</w:t>
@@ -2060,7 +2038,7 @@
       <w:pPr>
         <w:pStyle w:val="Heading2"/>
       </w:pPr>
-      <w:bookmarkStart w:id="6" w:name="_Toc80091263"/>
+      <w:bookmarkStart w:id="6" w:name="_Toc80102925"/>
       <w:r>
         <w:t>Main Menu</w:t>
       </w:r>
@@ -2429,7 +2407,7 @@
       <w:pPr>
         <w:pStyle w:val="Heading3"/>
       </w:pPr>
-      <w:bookmarkStart w:id="7" w:name="_Toc80091264"/>
+      <w:bookmarkStart w:id="7" w:name="_Toc80102926"/>
       <w:r>
         <w:lastRenderedPageBreak/>
         <w:t>Event Handling Loop</w:t>
@@ -2764,7 +2742,7 @@
       <w:pPr>
         <w:pStyle w:val="Heading3"/>
       </w:pPr>
-      <w:bookmarkStart w:id="8" w:name="_Toc80091265"/>
+      <w:bookmarkStart w:id="8" w:name="_Toc80102927"/>
       <w:r>
         <w:t>Message Handling Loop</w:t>
       </w:r>
@@ -4711,6 +4689,8 @@
       <w:pPr>
         <w:pStyle w:val="Heading5"/>
       </w:pPr>
+      <w:bookmarkStart w:id="10" w:name="_Wait"/>
+      <w:bookmarkEnd w:id="10"/>
       <w:r>
         <w:t>Wait</w:t>
       </w:r>
@@ -5500,6 +5480,8 @@
       <w:pPr>
         <w:pStyle w:val="Heading5"/>
       </w:pPr>
+      <w:bookmarkStart w:id="11" w:name="_Edit_In/Out"/>
+      <w:bookmarkEnd w:id="11"/>
       <w:r>
         <w:t>Edit In/Out</w:t>
       </w:r>
@@ -5705,6 +5687,9 @@
         <w:t xml:space="preserve"> </w:t>
       </w:r>
       <w:r>
+        <w:rPr>
+          <w:noProof/>
+        </w:rPr>
         <w:drawing>
           <wp:anchor distT="0" distB="0" distL="114300" distR="114300" simplePos="0" relativeHeight="251717632" behindDoc="0" locked="0" layoutInCell="1" allowOverlap="1" wp14:anchorId="2229D2F7" wp14:editId="71E005D8">
             <wp:simplePos x="0" y="0"/>
@@ -5929,6 +5914,9 @@
         </mc:AlternateContent>
       </w:r>
       <w:r>
+        <w:rPr>
+          <w:noProof/>
+        </w:rPr>
         <w:drawing>
           <wp:anchor distT="0" distB="0" distL="114300" distR="114300" simplePos="0" relativeHeight="251718656" behindDoc="0" locked="0" layoutInCell="1" allowOverlap="1" wp14:anchorId="0847B516" wp14:editId="77BD55C0">
             <wp:simplePos x="0" y="0"/>
@@ -6364,15 +6352,93 @@
         <w:jc w:val="both"/>
       </w:pPr>
       <w:r>
-        <w:t xml:space="preserve">If an employee forgets to check in or out, the admin can add a time and status to their employee sheet. The 2D Hours Array is flipped so new additions are added to the end of the sheet. I currently do not have a sorter for the hours </w:t>
-      </w:r>
-      <w:proofErr w:type="gramStart"/>
-      <w:r>
-        <w:t>sheet</w:t>
-      </w:r>
-      <w:proofErr w:type="gramEnd"/>
-      <w:r>
-        <w:t xml:space="preserve"> but it is not needed since all of the hours are searched through when making reports.</w:t>
+        <w:t xml:space="preserve">Using the </w:t>
+      </w:r>
+      <w:hyperlink w:anchor="_Edit_In/Out" w:history="1">
+        <w:r>
+          <w:rPr>
+            <w:rStyle w:val="Hyperlink"/>
+          </w:rPr>
+          <w:t>Name to Path VI</w:t>
+        </w:r>
+      </w:hyperlink>
+      <w:r>
+        <w:t>, a path is built to the selected employee’s log. The already loaded status data (</w:t>
+      </w:r>
+      <w:r>
+        <w:t>2D Hours Array</w:t>
+      </w:r>
+      <w:r>
+        <w:t>)</w:t>
+      </w:r>
+      <w:r>
+        <w:t xml:space="preserve"> is flipped so new additions are added to the end of the sheet.</w:t>
+      </w:r>
+      <w:r>
+        <w:t xml:space="preserve"> Once a new input is added to the array, it is sorted by the timestamps. This sorted</w:t>
+      </w:r>
+      <w:r>
+        <w:t xml:space="preserve"> </w:t>
+      </w:r>
+      <w:r>
+        <w:t>overwrites the old employee log and is flipped back again for the display.</w:t>
+      </w:r>
+      <w:r>
+        <w:rPr>
+          <w:noProof/>
+        </w:rPr>
+        <w:t xml:space="preserve"> </w:t>
+      </w:r>
+      <w:r>
+        <w:drawing>
+          <wp:anchor distT="0" distB="0" distL="114300" distR="114300" simplePos="0" relativeHeight="251729920" behindDoc="0" locked="0" layoutInCell="1" allowOverlap="1" wp14:anchorId="7FBE138D" wp14:editId="3B2D8760">
+            <wp:simplePos x="0" y="0"/>
+            <wp:positionH relativeFrom="column">
+              <wp:posOffset>0</wp:posOffset>
+            </wp:positionH>
+            <wp:positionV relativeFrom="paragraph">
+              <wp:posOffset>854075</wp:posOffset>
+            </wp:positionV>
+            <wp:extent cx="5943600" cy="2244090"/>
+            <wp:effectExtent l="0" t="0" r="0" b="3810"/>
+            <wp:wrapTopAndBottom/>
+            <wp:docPr id="21" name="Picture 21"/>
+            <wp:cNvGraphicFramePr>
+              <a:graphicFrameLocks xmlns:a="http://schemas.openxmlformats.org/drawingml/2006/main" noChangeAspect="1"/>
+            </wp:cNvGraphicFramePr>
+            <a:graphic xmlns:a="http://schemas.openxmlformats.org/drawingml/2006/main">
+              <a:graphicData uri="http://schemas.openxmlformats.org/drawingml/2006/picture">
+                <pic:pic xmlns:pic="http://schemas.openxmlformats.org/drawingml/2006/picture">
+                  <pic:nvPicPr>
+                    <pic:cNvPr id="1" name=""/>
+                    <pic:cNvPicPr/>
+                  </pic:nvPicPr>
+                  <pic:blipFill>
+                    <a:blip r:embed="rId44">
+                      <a:extLst>
+                        <a:ext uri="{28A0092B-C50C-407E-A947-70E740481C1C}">
+                          <a14:useLocalDpi xmlns:a14="http://schemas.microsoft.com/office/drawing/2010/main" val="0"/>
+                        </a:ext>
+                      </a:extLst>
+                    </a:blip>
+                    <a:stretch>
+                      <a:fillRect/>
+                    </a:stretch>
+                  </pic:blipFill>
+                  <pic:spPr>
+                    <a:xfrm>
+                      <a:off x="0" y="0"/>
+                      <a:ext cx="5943600" cy="2244090"/>
+                    </a:xfrm>
+                    <a:prstGeom prst="rect">
+                      <a:avLst/>
+                    </a:prstGeom>
+                  </pic:spPr>
+                </pic:pic>
+              </a:graphicData>
+            </a:graphic>
+          </wp:anchor>
+        </w:drawing>
       </w:r>
     </w:p>
     <w:p>
@@ -6384,6 +6450,60 @@
       </w:r>
     </w:p>
     <w:p>
+      <w:pPr>
+        <w:jc w:val="both"/>
+      </w:pPr>
+      <w:r>
+        <w:drawing>
+          <wp:anchor distT="0" distB="0" distL="114300" distR="114300" simplePos="0" relativeHeight="251730944" behindDoc="0" locked="0" layoutInCell="1" allowOverlap="1" wp14:anchorId="57F6F0FB" wp14:editId="56709D3F">
+            <wp:simplePos x="0" y="0"/>
+            <wp:positionH relativeFrom="margin">
+              <wp:align>right</wp:align>
+            </wp:positionH>
+            <wp:positionV relativeFrom="paragraph">
+              <wp:posOffset>673541</wp:posOffset>
+            </wp:positionV>
+            <wp:extent cx="5943600" cy="1584325"/>
+            <wp:effectExtent l="0" t="0" r="0" b="0"/>
+            <wp:wrapTopAndBottom/>
+            <wp:docPr id="23" name="Picture 23" descr="Graphical user interface, diagram, text&#10;&#10;Description automatically generated"/>
+            <wp:cNvGraphicFramePr>
+              <a:graphicFrameLocks xmlns:a="http://schemas.openxmlformats.org/drawingml/2006/main" noChangeAspect="1"/>
+            </wp:cNvGraphicFramePr>
+            <a:graphic xmlns:a="http://schemas.openxmlformats.org/drawingml/2006/main">
+              <a:graphicData uri="http://schemas.openxmlformats.org/drawingml/2006/picture">
+                <pic:pic xmlns:pic="http://schemas.openxmlformats.org/drawingml/2006/picture">
+                  <pic:nvPicPr>
+                    <pic:cNvPr id="23" name="Picture 23" descr="Graphical user interface, diagram, text&#10;&#10;Description automatically generated"/>
+                    <pic:cNvPicPr/>
+                  </pic:nvPicPr>
+                  <pic:blipFill>
+                    <a:blip r:embed="rId45">
+                      <a:extLst>
+                        <a:ext uri="{28A0092B-C50C-407E-A947-70E740481C1C}">
+                          <a14:useLocalDpi xmlns:a14="http://schemas.microsoft.com/office/drawing/2010/main" val="0"/>
+                        </a:ext>
+                      </a:extLst>
+                    </a:blip>
+                    <a:stretch>
+                      <a:fillRect/>
+                    </a:stretch>
+                  </pic:blipFill>
+                  <pic:spPr>
+                    <a:xfrm>
+                      <a:off x="0" y="0"/>
+                      <a:ext cx="5943600" cy="1584325"/>
+                    </a:xfrm>
+                    <a:prstGeom prst="rect">
+                      <a:avLst/>
+                    </a:prstGeom>
+                  </pic:spPr>
+                </pic:pic>
+              </a:graphicData>
+            </a:graphic>
+          </wp:anchor>
+        </w:drawing>
+      </w:r>
       <w:r>
         <w:t xml:space="preserve">Using the </w:t>
       </w:r>
@@ -6393,16 +6513,72 @@
       </w:r>
       <w:proofErr w:type="spellEnd"/>
       <w:r>
-        <w:t xml:space="preserve"> row and value, </w:t>
-      </w:r>
-      <w:r>
-        <w:t>the row of the selected timestamp is removed from the array. The employee sheet is updated with this new data.</w:t>
+        <w:t xml:space="preserve"> row and value</w:t>
+      </w:r>
+      <w:r>
+        <w:t xml:space="preserve"> (determined by user input, see ‘</w:t>
+      </w:r>
+      <w:hyperlink w:anchor="_Wait" w:history="1">
+        <w:r>
+          <w:rPr>
+            <w:rStyle w:val="Hyperlink"/>
+          </w:rPr>
+          <w:t>Wait</w:t>
+        </w:r>
+      </w:hyperlink>
+      <w:r>
+        <w:t xml:space="preserve">’ case and the </w:t>
+      </w:r>
+      <w:hyperlink w:anchor="_Time_Select_Loop" w:history="1">
+        <w:r>
+          <w:rPr>
+            <w:rStyle w:val="Hyperlink"/>
+          </w:rPr>
+          <w:t>Time Select Loop</w:t>
+        </w:r>
+      </w:hyperlink>
+      <w:r>
+        <w:t>)</w:t>
+      </w:r>
+      <w:r>
+        <w:t xml:space="preserve">, </w:t>
+      </w:r>
+      <w:r>
+        <w:t xml:space="preserve">the row of the selected timestamp is removed from the </w:t>
+      </w:r>
+      <w:r>
+        <w:t xml:space="preserve">full </w:t>
+      </w:r>
+      <w:r>
+        <w:t>array. The employee sheet</w:t>
+      </w:r>
+      <w:r>
+        <w:t xml:space="preserve"> then</w:t>
+      </w:r>
+      <w:r>
+        <w:t xml:space="preserve"> is </w:t>
+      </w:r>
+      <w:r>
+        <w:t xml:space="preserve">overwritten </w:t>
+      </w:r>
+      <w:r>
+        <w:t>with this new data.</w:t>
+      </w:r>
+    </w:p>
+    <w:p>
+      <w:pPr>
+        <w:jc w:val="both"/>
+      </w:pPr>
+      <w:r>
+        <w:t>Note: the Value property outputs the entire 2D array that is seen on the front panel.</w:t>
       </w:r>
     </w:p>
     <w:p>
       <w:pPr>
         <w:pStyle w:val="Heading5"/>
       </w:pPr>
+      <w:bookmarkStart w:id="12" w:name="_Time_Select_Loop"/>
+      <w:bookmarkEnd w:id="12"/>
       <w:r>
         <w:t>Time Select Loop</w:t>
       </w:r>
@@ -6418,10 +6594,110 @@
         <w:rPr>
           <w:noProof/>
         </w:rPr>
-        <w:t xml:space="preserve">When the user selects a cell on the spreasheet found on the front panel, the “Employee Hours” case is triggered and the ActiveCell proptery is updated. This loop is constantly updating Selected Time Stamp string. This is just the second column (LabVIEW is zero-indexed) of the Active Cell’s row. </w:t>
-      </w:r>
-    </w:p>
-    <w:p/>
+        <w:t>When the user selects a cell on the spreasheet found on the front panel, the “Employee Hours” case is triggered and the ActiveCell proptery is updated. This loop is constantly updating</w:t>
+      </w:r>
+      <w:r>
+        <w:rPr>
+          <w:noProof/>
+        </w:rPr>
+        <w:t xml:space="preserve"> the</w:t>
+      </w:r>
+      <w:r>
+        <w:rPr>
+          <w:noProof/>
+        </w:rPr>
+        <w:t xml:space="preserve"> Selected Time Stamp string</w:t>
+      </w:r>
+      <w:r>
+        <w:rPr>
+          <w:noProof/>
+        </w:rPr>
+        <w:t xml:space="preserve"> indicator</w:t>
+      </w:r>
+      <w:r>
+        <w:rPr>
+          <w:noProof/>
+        </w:rPr>
+        <w:t xml:space="preserve">. This is just the second column (LabVIEW is zero-indexed) of the Active Cell’s row. </w:t>
+      </w:r>
+    </w:p>
+    <w:p>
+      <w:pPr>
+        <w:jc w:val="both"/>
+        <w:rPr>
+          <w:noProof/>
+        </w:rPr>
+      </w:pPr>
+    </w:p>
+    <w:p>
+      <w:r>
+        <w:rPr>
+          <w:noProof/>
+        </w:rPr>
+        <w:drawing>
+          <wp:anchor distT="0" distB="0" distL="114300" distR="114300" simplePos="0" relativeHeight="251731968" behindDoc="0" locked="0" layoutInCell="1" allowOverlap="1" wp14:anchorId="1F813D4F" wp14:editId="041BD5A7">
+            <wp:simplePos x="0" y="0"/>
+            <wp:positionH relativeFrom="margin">
+              <wp:align>center</wp:align>
+            </wp:positionH>
+            <wp:positionV relativeFrom="paragraph">
+              <wp:posOffset>-349967</wp:posOffset>
+            </wp:positionV>
+            <wp:extent cx="3810000" cy="930275"/>
+            <wp:effectExtent l="0" t="0" r="0" b="3175"/>
+            <wp:wrapSquare wrapText="bothSides"/>
+            <wp:docPr id="25" name="Picture 25"/>
+            <wp:cNvGraphicFramePr>
+              <a:graphicFrameLocks xmlns:a="http://schemas.openxmlformats.org/drawingml/2006/main" noChangeAspect="1"/>
+            </wp:cNvGraphicFramePr>
+            <a:graphic xmlns:a="http://schemas.openxmlformats.org/drawingml/2006/main">
+              <a:graphicData uri="http://schemas.openxmlformats.org/drawingml/2006/picture">
+                <pic:pic xmlns:pic="http://schemas.openxmlformats.org/drawingml/2006/picture">
+                  <pic:nvPicPr>
+                    <pic:cNvPr id="1" name=""/>
+                    <pic:cNvPicPr/>
+                  </pic:nvPicPr>
+                  <pic:blipFill rotWithShape="1">
+                    <a:blip r:embed="rId46">
+                      <a:extLst>
+                        <a:ext uri="{28A0092B-C50C-407E-A947-70E740481C1C}">
+                          <a14:useLocalDpi xmlns:a14="http://schemas.microsoft.com/office/drawing/2010/main" val="0"/>
+                        </a:ext>
+                      </a:extLst>
+                    </a:blip>
+                    <a:srcRect l="62742" b="40205"/>
+                    <a:stretch/>
+                  </pic:blipFill>
+                  <pic:spPr bwMode="auto">
+                    <a:xfrm>
+                      <a:off x="0" y="0"/>
+                      <a:ext cx="3810000" cy="930275"/>
+                    </a:xfrm>
+                    <a:prstGeom prst="rect">
+                      <a:avLst/>
+                    </a:prstGeom>
+                    <a:ln>
+                      <a:noFill/>
+                    </a:ln>
+                    <a:extLst>
+                      <a:ext uri="{53640926-AAD7-44D8-BBD7-CCE9431645EC}">
+                        <a14:shadowObscured xmlns:a14="http://schemas.microsoft.com/office/drawing/2010/main"/>
+                      </a:ext>
+                    </a:extLst>
+                  </pic:spPr>
+                </pic:pic>
+              </a:graphicData>
+            </a:graphic>
+            <wp14:sizeRelH relativeFrom="margin">
+              <wp14:pctWidth>0</wp14:pctWidth>
+            </wp14:sizeRelH>
+            <wp14:sizeRelV relativeFrom="margin">
+              <wp14:pctHeight>0</wp14:pctHeight>
+            </wp14:sizeRelV>
+          </wp:anchor>
+        </w:drawing>
+      </w:r>
+    </w:p>
     <w:sectPr>
       <w:pgSz w:w="12240" w:h="15840"/>
       <w:pgMar w:top="1440" w:right="1440" w:bottom="1440" w:left="1440" w:header="720" w:footer="720" w:gutter="0"/>

</xml_diff>